<commit_message>
Add changes for a science report
</commit_message>
<xml_diff>
--- a/notebook/ms_for_review.docx
+++ b/notebook/ms_for_review.docx
@@ -195,7 +195,39 @@
         <w:rPr>
           <w:b/>
         </w:rPr>
-        <w:t xml:space="preserve">(May 1972; Allesina and Tang 2012)</w:t>
+        <w:t xml:space="preserve">(</w:t>
+      </w:r>
+      <w:r>
+        <w:rPr>
+          <w:i/>
+          <w:b/>
+        </w:rPr>
+        <w:t xml:space="preserve">1</w:t>
+      </w:r>
+      <w:r>
+        <w:rPr>
+          <w:b/>
+        </w:rPr>
+        <w:t xml:space="preserve">,</w:t>
+      </w:r>
+      <w:r>
+        <w:rPr>
+          <w:b/>
+        </w:rPr>
+        <w:t xml:space="preserve"> </w:t>
+      </w:r>
+      <w:r>
+        <w:rPr>
+          <w:i/>
+          <w:b/>
+        </w:rPr>
+        <w:t xml:space="preserve">2</w:t>
+      </w:r>
+      <w:r>
+        <w:rPr>
+          <w:b/>
+        </w:rPr>
+        <w:t xml:space="preserve">)</w:t>
       </w:r>
       <w:r>
         <w:rPr>
@@ -213,7 +245,20 @@
         <w:rPr>
           <w:b/>
         </w:rPr>
-        <w:t xml:space="preserve">(May 1972)</w:t>
+        <w:t xml:space="preserve">(</w:t>
+      </w:r>
+      <w:r>
+        <w:rPr>
+          <w:i/>
+          <w:b/>
+        </w:rPr>
+        <w:t xml:space="preserve">1</w:t>
+      </w:r>
+      <w:r>
+        <w:rPr>
+          <w:b/>
+        </w:rPr>
+        <w:t xml:space="preserve">)</w:t>
       </w:r>
       <w:r>
         <w:rPr>
@@ -231,7 +276,39 @@
         <w:rPr>
           <w:b/>
         </w:rPr>
-        <w:t xml:space="preserve">(May 1972; Allesina and Tang 2012)</w:t>
+        <w:t xml:space="preserve">(</w:t>
+      </w:r>
+      <w:r>
+        <w:rPr>
+          <w:i/>
+          <w:b/>
+        </w:rPr>
+        <w:t xml:space="preserve">1</w:t>
+      </w:r>
+      <w:r>
+        <w:rPr>
+          <w:b/>
+        </w:rPr>
+        <w:t xml:space="preserve">,</w:t>
+      </w:r>
+      <w:r>
+        <w:rPr>
+          <w:b/>
+        </w:rPr>
+        <w:t xml:space="preserve"> </w:t>
+      </w:r>
+      <w:r>
+        <w:rPr>
+          <w:i/>
+          <w:b/>
+        </w:rPr>
+        <w:t xml:space="preserve">2</w:t>
+      </w:r>
+      <w:r>
+        <w:rPr>
+          <w:b/>
+        </w:rPr>
+        <w:t xml:space="preserve">)</w:t>
       </w:r>
       <w:r>
         <w:rPr>
@@ -249,7 +326,39 @@
         <w:rPr>
           <w:b/>
         </w:rPr>
-        <w:t xml:space="preserve">(Gray and Robinson 2008, 2009)</w:t>
+        <w:t xml:space="preserve">(</w:t>
+      </w:r>
+      <w:r>
+        <w:rPr>
+          <w:i/>
+          <w:b/>
+        </w:rPr>
+        <w:t xml:space="preserve">3</w:t>
+      </w:r>
+      <w:r>
+        <w:rPr>
+          <w:b/>
+        </w:rPr>
+        <w:t xml:space="preserve">,</w:t>
+      </w:r>
+      <w:r>
+        <w:rPr>
+          <w:b/>
+        </w:rPr>
+        <w:t xml:space="preserve"> </w:t>
+      </w:r>
+      <w:r>
+        <w:rPr>
+          <w:i/>
+          <w:b/>
+        </w:rPr>
+        <w:t xml:space="preserve">4</w:t>
+      </w:r>
+      <w:r>
+        <w:rPr>
+          <w:b/>
+        </w:rPr>
+        <w:t xml:space="preserve">)</w:t>
       </w:r>
       <w:r>
         <w:rPr>
@@ -267,7 +376,39 @@
         <w:rPr>
           <w:b/>
         </w:rPr>
-        <w:t xml:space="preserve">(Rosenfeld 2009; MacArthur et al. 2010)</w:t>
+        <w:t xml:space="preserve">(</w:t>
+      </w:r>
+      <w:r>
+        <w:rPr>
+          <w:i/>
+          <w:b/>
+        </w:rPr>
+        <w:t xml:space="preserve">5</w:t>
+      </w:r>
+      <w:r>
+        <w:rPr>
+          <w:b/>
+        </w:rPr>
+        <w:t xml:space="preserve">,</w:t>
+      </w:r>
+      <w:r>
+        <w:rPr>
+          <w:b/>
+        </w:rPr>
+        <w:t xml:space="preserve"> </w:t>
+      </w:r>
+      <w:r>
+        <w:rPr>
+          <w:i/>
+          <w:b/>
+        </w:rPr>
+        <w:t xml:space="preserve">6</w:t>
+      </w:r>
+      <w:r>
+        <w:rPr>
+          <w:b/>
+        </w:rPr>
+        <w:t xml:space="preserve">)</w:t>
       </w:r>
       <w:r>
         <w:rPr>
@@ -291,7 +432,33 @@
         <w:rPr>
           <w:b/>
         </w:rPr>
-        <w:t xml:space="preserve">(Haldane and May 2011; Suweis and D’Odorico 2014; Bardoscia et al. 2017)</w:t>
+        <w:t xml:space="preserve">(</w:t>
+      </w:r>
+      <w:r>
+        <w:rPr>
+          <w:i/>
+          <w:b/>
+        </w:rPr>
+        <w:t xml:space="preserve">7</w:t>
+      </w:r>
+      <w:r>
+        <w:rPr>
+          <w:b/>
+        </w:rPr>
+        <w:t xml:space="preserve">–</w:t>
+      </w:r>
+      <w:r>
+        <w:rPr>
+          <w:i/>
+          <w:b/>
+        </w:rPr>
+        <w:t xml:space="preserve">9</w:t>
+      </w:r>
+      <w:r>
+        <w:rPr>
+          <w:b/>
+        </w:rPr>
+        <w:t xml:space="preserve">)</w:t>
       </w:r>
       <w:r>
         <w:rPr>
@@ -315,7 +482,52 @@
         <w:rPr>
           <w:b/>
         </w:rPr>
-        <w:t xml:space="preserve">(Allesina and Tang 2012, 2015; Mougi and Kondoh 2012; Gao et al. 2016; Grilli et al. 2017; Patel et al. 2018)</w:t>
+        <w:t xml:space="preserve">(</w:t>
+      </w:r>
+      <w:r>
+        <w:rPr>
+          <w:i/>
+          <w:b/>
+        </w:rPr>
+        <w:t xml:space="preserve">2</w:t>
+      </w:r>
+      <w:r>
+        <w:rPr>
+          <w:b/>
+        </w:rPr>
+        <w:t xml:space="preserve">,</w:t>
+      </w:r>
+      <w:r>
+        <w:rPr>
+          <w:b/>
+        </w:rPr>
+        <w:t xml:space="preserve"> </w:t>
+      </w:r>
+      <w:r>
+        <w:rPr>
+          <w:i/>
+          <w:b/>
+        </w:rPr>
+        <w:t xml:space="preserve">10</w:t>
+      </w:r>
+      <w:r>
+        <w:rPr>
+          <w:b/>
+        </w:rPr>
+        <w:t xml:space="preserve">–</w:t>
+      </w:r>
+      <w:r>
+        <w:rPr>
+          <w:i/>
+          <w:b/>
+        </w:rPr>
+        <w:t xml:space="preserve">14</w:t>
+      </w:r>
+      <w:r>
+        <w:rPr>
+          <w:b/>
+        </w:rPr>
+        <w:t xml:space="preserve">)</w:t>
       </w:r>
       <w:r>
         <w:rPr>
@@ -333,7 +545,20 @@
         <w:rPr>
           <w:b/>
         </w:rPr>
-        <w:t xml:space="preserve">(Allesina et al. 2015)</w:t>
+        <w:t xml:space="preserve">(</w:t>
+      </w:r>
+      <w:r>
+        <w:rPr>
+          <w:i/>
+          <w:b/>
+        </w:rPr>
+        <w:t xml:space="preserve">15</w:t>
+      </w:r>
+      <w:r>
+        <w:rPr>
+          <w:b/>
+        </w:rPr>
+        <w:t xml:space="preserve">)</w:t>
       </w:r>
       <w:r>
         <w:rPr>
@@ -469,7 +694,16 @@
         <w:t xml:space="preserve"> </w:t>
       </w:r>
       <w:r>
-        <w:t xml:space="preserve">(May 1972)</w:t>
+        <w:t xml:space="preserve">(</w:t>
+      </w:r>
+      <w:r>
+        <w:rPr>
+          <w:i/>
+        </w:rPr>
+        <w:t xml:space="preserve">1</w:t>
+      </w:r>
+      <w:r>
+        <w:t xml:space="preserve">)</w:t>
       </w:r>
       <w:r>
         <w:t xml:space="preserve"> </w:t>
@@ -517,7 +751,16 @@
         <w:t xml:space="preserve">)</w:t>
       </w:r>
       <w:r>
-        <w:t xml:space="preserve">(Allesina and Tang 2012)</w:t>
+        <w:t xml:space="preserve">(</w:t>
+      </w:r>
+      <w:r>
+        <w:rPr>
+          <w:i/>
+        </w:rPr>
+        <w:t xml:space="preserve">2</w:t>
+      </w:r>
+      <w:r>
+        <w:t xml:space="preserve">)</w:t>
       </w:r>
       <w:r>
         <w:t xml:space="preserve">. May’s finding that the probability of local stability falls to near zero given a sufficiently high threshold of</w:t>
@@ -551,7 +794,52 @@
         <w:t xml:space="preserve">has profound consequences across multiple disciplines, raising the question of how complex systems in, e.g., ecology</w:t>
       </w:r>
       <w:r>
-        <w:t xml:space="preserve">(Mougi and Kondoh 2012; Allesina and Tang 2012; Allesina et al. 2015; Grilli et al. 2017)</w:t>
+        <w:t xml:space="preserve">(</w:t>
+      </w:r>
+      <w:r>
+        <w:rPr>
+          <w:i/>
+        </w:rPr>
+        <w:t xml:space="preserve">2</w:t>
+      </w:r>
+      <w:r>
+        <w:t xml:space="preserve">,</w:t>
+      </w:r>
+      <w:r>
+        <w:t xml:space="preserve"> </w:t>
+      </w:r>
+      <w:r>
+        <w:rPr>
+          <w:i/>
+        </w:rPr>
+        <w:t xml:space="preserve">10</w:t>
+      </w:r>
+      <w:r>
+        <w:t xml:space="preserve">,</w:t>
+      </w:r>
+      <w:r>
+        <w:t xml:space="preserve"> </w:t>
+      </w:r>
+      <w:r>
+        <w:rPr>
+          <w:i/>
+        </w:rPr>
+        <w:t xml:space="preserve">13</w:t>
+      </w:r>
+      <w:r>
+        <w:t xml:space="preserve">,</w:t>
+      </w:r>
+      <w:r>
+        <w:t xml:space="preserve"> </w:t>
+      </w:r>
+      <w:r>
+        <w:rPr>
+          <w:i/>
+        </w:rPr>
+        <w:t xml:space="preserve">15</w:t>
+      </w:r>
+      <w:r>
+        <w:t xml:space="preserve">)</w:t>
       </w:r>
       <w:r>
         <w:t xml:space="preserve"> </w:t>
@@ -563,7 +851,40 @@
         <w:t xml:space="preserve"> </w:t>
       </w:r>
       <w:r>
-        <w:t xml:space="preserve">(May et al. 2008; Haldane and May 2011; Bardoscia et al. 2017)</w:t>
+        <w:t xml:space="preserve">(</w:t>
+      </w:r>
+      <w:r>
+        <w:rPr>
+          <w:i/>
+        </w:rPr>
+        <w:t xml:space="preserve">7</w:t>
+      </w:r>
+      <w:r>
+        <w:t xml:space="preserve">,</w:t>
+      </w:r>
+      <w:r>
+        <w:t xml:space="preserve"> </w:t>
+      </w:r>
+      <w:r>
+        <w:rPr>
+          <w:i/>
+        </w:rPr>
+        <w:t xml:space="preserve">9</w:t>
+      </w:r>
+      <w:r>
+        <w:t xml:space="preserve">,</w:t>
+      </w:r>
+      <w:r>
+        <w:t xml:space="preserve"> </w:t>
+      </w:r>
+      <w:r>
+        <w:rPr>
+          <w:i/>
+        </w:rPr>
+        <w:t xml:space="preserve">16</w:t>
+      </w:r>
+      <w:r>
+        <w:t xml:space="preserve">)</w:t>
       </w:r>
       <w:r>
         <w:t xml:space="preserve"> </w:t>
@@ -602,7 +923,16 @@
         <w:t xml:space="preserve">components (e.g., species</w:t>
       </w:r>
       <w:r>
-        <w:t xml:space="preserve">(Allesina and Tang 2012)</w:t>
+        <w:t xml:space="preserve">(</w:t>
+      </w:r>
+      <w:r>
+        <w:rPr>
+          <w:i/>
+        </w:rPr>
+        <w:t xml:space="preserve">2</w:t>
+      </w:r>
+      <w:r>
+        <w:t xml:space="preserve">)</w:t>
       </w:r>
       <w:r>
         <w:t xml:space="preserve"> </w:t>
@@ -611,7 +941,16 @@
         <w:t xml:space="preserve">or banks</w:t>
       </w:r>
       <w:r>
-        <w:t xml:space="preserve">(Haldane and May 2011)</w:t>
+        <w:t xml:space="preserve">(</w:t>
+      </w:r>
+      <w:r>
+        <w:rPr>
+          <w:i/>
+        </w:rPr>
+        <w:t xml:space="preserve">7</w:t>
+      </w:r>
+      <w:r>
+        <w:t xml:space="preserve">)</w:t>
       </w:r>
       <w:r>
         <w:t xml:space="preserve">). One element of such a matrix,</w:t>
@@ -668,7 +1007,16 @@
         <w:t xml:space="preserve">in the system at a point of equilibrium</w:t>
       </w:r>
       <w:r>
-        <w:t xml:space="preserve">(Allesina and Tang 2012)</w:t>
+        <w:t xml:space="preserve">(</w:t>
+      </w:r>
+      <w:r>
+        <w:rPr>
+          <w:i/>
+        </w:rPr>
+        <w:t xml:space="preserve">2</w:t>
+      </w:r>
+      <w:r>
+        <w:t xml:space="preserve">)</w:t>
       </w:r>
       <w:r>
         <w:t xml:space="preserve">. Off-diagonal elements (</w:t>
@@ -733,7 +1081,40 @@
         <w:t xml:space="preserve">; diagonal elements are set to -1</w:t>
       </w:r>
       <w:r>
-        <w:t xml:space="preserve">(May 1972; Allesina and Tang 2012; Allesina et al. 2015)</w:t>
+        <w:t xml:space="preserve">(</w:t>
+      </w:r>
+      <w:r>
+        <w:rPr>
+          <w:i/>
+        </w:rPr>
+        <w:t xml:space="preserve">1</w:t>
+      </w:r>
+      <w:r>
+        <w:t xml:space="preserve">,</w:t>
+      </w:r>
+      <w:r>
+        <w:t xml:space="preserve"> </w:t>
+      </w:r>
+      <w:r>
+        <w:rPr>
+          <w:i/>
+        </w:rPr>
+        <w:t xml:space="preserve">2</w:t>
+      </w:r>
+      <w:r>
+        <w:t xml:space="preserve">,</w:t>
+      </w:r>
+      <w:r>
+        <w:t xml:space="preserve"> </w:t>
+      </w:r>
+      <w:r>
+        <w:rPr>
+          <w:i/>
+        </w:rPr>
+        <w:t xml:space="preserve">15</w:t>
+      </w:r>
+      <w:r>
+        <w:t xml:space="preserve">)</w:t>
       </w:r>
       <w:r>
         <w:t xml:space="preserve">. Local system stability is assessed using eigenanalysis, with the system being stable if the real parts of all eigenvalues (</w:t>
@@ -799,7 +1180,28 @@
         <w:t xml:space="preserve">)</w:t>
       </w:r>
       <w:r>
-        <w:t xml:space="preserve">(May 1972; Allesina and Tang 2012)</w:t>
+        <w:t xml:space="preserve">(</w:t>
+      </w:r>
+      <w:r>
+        <w:rPr>
+          <w:i/>
+        </w:rPr>
+        <w:t xml:space="preserve">1</w:t>
+      </w:r>
+      <w:r>
+        <w:t xml:space="preserve">,</w:t>
+      </w:r>
+      <w:r>
+        <w:t xml:space="preserve"> </w:t>
+      </w:r>
+      <w:r>
+        <w:rPr>
+          <w:i/>
+        </w:rPr>
+        <w:t xml:space="preserve">2</w:t>
+      </w:r>
+      <w:r>
+        <w:t xml:space="preserve">)</w:t>
       </w:r>
       <w:r>
         <w:t xml:space="preserve">. In a large system (high</w:t>
@@ -816,7 +1218,16 @@
         <w:t xml:space="preserve">), eigenvalues are distributed uniformly</w:t>
       </w:r>
       <w:r>
-        <w:t xml:space="preserve">(Tao and Vu 2010)</w:t>
+        <w:t xml:space="preserve">(</w:t>
+      </w:r>
+      <w:r>
+        <w:rPr>
+          <w:i/>
+        </w:rPr>
+        <w:t xml:space="preserve">17</w:t>
+      </w:r>
+      <w:r>
+        <w:t xml:space="preserve">)</w:t>
       </w:r>
       <w:r>
         <w:t xml:space="preserve"> </w:t>
@@ -887,7 +1298,40 @@
         </m:rad>
       </m:oMath>
       <w:r>
-        <w:t xml:space="preserve">(May 1972; Allesina and Tang 2012; Allesina et al. 2015)</w:t>
+        <w:t xml:space="preserve">(</w:t>
+      </w:r>
+      <w:r>
+        <w:rPr>
+          <w:i/>
+        </w:rPr>
+        <w:t xml:space="preserve">1</w:t>
+      </w:r>
+      <w:r>
+        <w:t xml:space="preserve">,</w:t>
+      </w:r>
+      <w:r>
+        <w:t xml:space="preserve"> </w:t>
+      </w:r>
+      <w:r>
+        <w:rPr>
+          <w:i/>
+        </w:rPr>
+        <w:t xml:space="preserve">2</w:t>
+      </w:r>
+      <w:r>
+        <w:t xml:space="preserve">,</w:t>
+      </w:r>
+      <w:r>
+        <w:t xml:space="preserve"> </w:t>
+      </w:r>
+      <w:r>
+        <w:rPr>
+          <w:i/>
+        </w:rPr>
+        <w:t xml:space="preserve">15</w:t>
+      </w:r>
+      <w:r>
+        <w:t xml:space="preserve">)</w:t>
       </w:r>
       <w:r>
         <w:t xml:space="preserve"> </w:t>
@@ -949,7 +1393,28 @@
         <w:t xml:space="preserve">May’s</w:t>
       </w:r>
       <w:r>
-        <w:t xml:space="preserve">(May 1972; Allesina and Tang 2012)</w:t>
+        <w:t xml:space="preserve">(</w:t>
+      </w:r>
+      <w:r>
+        <w:rPr>
+          <w:i/>
+        </w:rPr>
+        <w:t xml:space="preserve">1</w:t>
+      </w:r>
+      <w:r>
+        <w:t xml:space="preserve">,</w:t>
+      </w:r>
+      <w:r>
+        <w:t xml:space="preserve"> </w:t>
+      </w:r>
+      <w:r>
+        <w:rPr>
+          <w:i/>
+        </w:rPr>
+        <w:t xml:space="preserve">2</w:t>
+      </w:r>
+      <w:r>
+        <w:t xml:space="preserve">)</w:t>
       </w:r>
       <w:r>
         <w:t xml:space="preserve"> </w:t>
@@ -1139,7 +1604,16 @@
         </m:sSub>
       </m:oMath>
       <w:r>
-        <w:t xml:space="preserve">(Patel et al. 2018)</w:t>
+        <w:t xml:space="preserve">(</w:t>
+      </w:r>
+      <w:r>
+        <w:rPr>
+          <w:i/>
+        </w:rPr>
+        <w:t xml:space="preserve">14</w:t>
+      </w:r>
+      <w:r>
+        <w:t xml:space="preserve">)</w:t>
       </w:r>
       <w:r>
         <w:t xml:space="preserve"> </w:t>
@@ -2015,7 +2489,16 @@
         <w:t xml:space="preserve"> </w:t>
       </w:r>
       <w:r>
-        <w:t xml:space="preserve">(Tao and Vu 2010)</w:t>
+        <w:t xml:space="preserve">(</w:t>
+      </w:r>
+      <w:r>
+        <w:rPr>
+          <w:i/>
+        </w:rPr>
+        <w:t xml:space="preserve">17</w:t>
+      </w:r>
+      <w:r>
+        <w:t xml:space="preserve">)</w:t>
       </w:r>
       <w:r>
         <w:t xml:space="preserve">, when</w:t>
@@ -2229,13 +2712,34 @@
         <w:t xml:space="preserve">can often lead to stability above May’s</w:t>
       </w:r>
       <w:r>
-        <w:t xml:space="preserve">(May 1972; Allesina and Tang 2012)</w:t>
-      </w:r>
-      <w:r>
-        <w:t xml:space="preserve"> </w:t>
-      </w:r>
-      <w:r>
-        <w:t xml:space="preserve">threshold of</w:t>
+        <w:t xml:space="preserve">(</w:t>
+      </w:r>
+      <w:r>
+        <w:rPr>
+          <w:i/>
+        </w:rPr>
+        <w:t xml:space="preserve">1</w:t>
+      </w:r>
+      <w:r>
+        <w:t xml:space="preserve">,</w:t>
+      </w:r>
+      <w:r>
+        <w:t xml:space="preserve"> </w:t>
+      </w:r>
+      <w:r>
+        <w:rPr>
+          <w:i/>
+        </w:rPr>
+        <w:t xml:space="preserve">2</w:t>
+      </w:r>
+      <w:r>
+        <w:t xml:space="preserve">)</w:t>
+      </w:r>
+      <w:r>
+        <w:t xml:space="preserve"> </w:t>
+      </w:r>
+      <w:r>
+        <w:t xml:space="preserve">threshold</w:t>
       </w:r>
       <w:r>
         <w:t xml:space="preserve"> </w:t>
@@ -2259,7 +2763,7 @@
           </m:e>
         </m:rad>
         <m:r>
-          <m:t>&gt;</m:t>
+          <m:t>&lt;</m:t>
         </m:r>
         <m:r>
           <m:t>1</m:t>
@@ -2855,7 +3359,16 @@
         <w:t xml:space="preserve">values was too large to search exhaustively</w:t>
       </w:r>
       <w:r>
-        <w:t xml:space="preserve">(Hamblin 2013)</w:t>
+        <w:t xml:space="preserve">(</w:t>
+      </w:r>
+      <w:r>
+        <w:rPr>
+          <w:i/>
+        </w:rPr>
+        <w:t xml:space="preserve">18</w:t>
+      </w:r>
+      <w:r>
+        <w:t xml:space="preserve">)</w:t>
       </w:r>
       <w:r>
         <w:t xml:space="preserve">; see Supplementary Information). For each of 40000 random</w:t>
@@ -3114,7 +3627,7 @@
         <w:t xml:space="preserve"> </w:t>
       </w:r>
       <w:r>
-        <w:t xml:space="preserve">values were found that resulted in stable systems with probabilities that were orders of magnitude higher than when</w:t>
+        <w:t xml:space="preserve">values were found that resulted in stable systems with probabilities that were up to four orders of magnitude higher than when</w:t>
       </w:r>
       <w:r>
         <w:t xml:space="preserve"> </w:t>
@@ -3195,7 +3708,16 @@
         <w:t xml:space="preserve">I have focused broadly on random complex systems, but it is also worthwhile to consider more restricted interactions such as those of specific ecological networks</w:t>
       </w:r>
       <w:r>
-        <w:t xml:space="preserve">(Allesina and Tang 2012)</w:t>
+        <w:t xml:space="preserve">(</w:t>
+      </w:r>
+      <w:r>
+        <w:rPr>
+          <w:i/>
+        </w:rPr>
+        <w:t xml:space="preserve">2</w:t>
+      </w:r>
+      <w:r>
+        <w:t xml:space="preserve">)</w:t>
       </w:r>
       <w:r>
         <w:t xml:space="preserve">. These include systems in which all interactions are negative (competitive networks), positive (mutualist networks), or</w:t>
@@ -3229,7 +3751,16 @@
         <w:t xml:space="preserve">pairs have opposing signs (predator-prey networks). In general, competitive and mutualist networks tend to be destabilising, and predator-prey network tend to be stabilising</w:t>
       </w:r>
       <w:r>
-        <w:t xml:space="preserve">(Allesina and Levine 2011)</w:t>
+        <w:t xml:space="preserve">(</w:t>
+      </w:r>
+      <w:r>
+        <w:rPr>
+          <w:i/>
+        </w:rPr>
+        <w:t xml:space="preserve">19</w:t>
+      </w:r>
+      <w:r>
+        <w:t xml:space="preserve">)</w:t>
       </w:r>
       <w:r>
         <w:t xml:space="preserve">. When</w:t>
@@ -3278,7 +3809,16 @@
         <w:t xml:space="preserve">is interpreted as a unique species and given a random intrinsic growth rate</w:t>
       </w:r>
       <w:r>
-        <w:t xml:space="preserve">(Dougoud et al. 2018)</w:t>
+        <w:t xml:space="preserve">(</w:t>
+      </w:r>
+      <w:r>
+        <w:rPr>
+          <w:i/>
+        </w:rPr>
+        <w:t xml:space="preserve">20</w:t>
+      </w:r>
+      <w:r>
+        <w:t xml:space="preserve">)</w:t>
       </w:r>
       <w:r>
         <w:t xml:space="preserve">, feasibility is not increased by</w:t>
@@ -3332,7 +3872,7 @@
         <w:t xml:space="preserve"> </w:t>
       </w:r>
       <w:r>
-        <w:t xml:space="preserve">I am supported by a Leverhulme Trust Early Career Fellowship (ECF-2016-376). Conversations with L. Bussière and N. Bunnefeld, and helpful comments from J. J. Cusack and I. L. Jones, improved the quality of this work.</w:t>
+        <w:t xml:space="preserve">I am supported by a Leverhulme Trust Early Career Fellowship (ECF-2016-376). Conversations with L. Bussière and N. Bunnefeld, and comments from J. J. Cusack and I. L. Jones, improved the quality of this work.</w:t>
       </w:r>
     </w:p>
     <w:p>
@@ -3351,7 +3891,31 @@
         <w:pStyle w:val="BodyText"/>
       </w:pPr>
       <w:r>
-        <w:t xml:space="preserve">Allesina, S., and J. M. Levine. 2011. A competitive network theory of species diversity. Proceedings of the National Academy of Sciences of the United States of America 108:5638–5642.</w:t>
+        <w:t xml:space="preserve">1. R. M. May, Will a large complex system be stable?</w:t>
+      </w:r>
+      <w:r>
+        <w:t xml:space="preserve"> </w:t>
+      </w:r>
+      <w:r>
+        <w:rPr>
+          <w:i/>
+        </w:rPr>
+        <w:t xml:space="preserve">Nature</w:t>
+      </w:r>
+      <w:r>
+        <w:t xml:space="preserve">.</w:t>
+      </w:r>
+      <w:r>
+        <w:t xml:space="preserve"> </w:t>
+      </w:r>
+      <w:r>
+        <w:rPr>
+          <w:b/>
+        </w:rPr>
+        <w:t xml:space="preserve">238</w:t>
+      </w:r>
+      <w:r>
+        <w:t xml:space="preserve">, 413–414 (1972).</w:t>
       </w:r>
     </w:p>
     <w:p>
@@ -3359,7 +3923,31 @@
         <w:pStyle w:val="BodyText"/>
       </w:pPr>
       <w:r>
-        <w:t xml:space="preserve">Allesina, S., and S. Tang. 2012. Stability criteria for complex ecosystems. Nature 483:205–208. Nature Publishing Group.</w:t>
+        <w:t xml:space="preserve">2. S. Allesina, S. Tang, Stability criteria for complex ecosystems.</w:t>
+      </w:r>
+      <w:r>
+        <w:t xml:space="preserve"> </w:t>
+      </w:r>
+      <w:r>
+        <w:rPr>
+          <w:i/>
+        </w:rPr>
+        <w:t xml:space="preserve">Nature</w:t>
+      </w:r>
+      <w:r>
+        <w:t xml:space="preserve">.</w:t>
+      </w:r>
+      <w:r>
+        <w:t xml:space="preserve"> </w:t>
+      </w:r>
+      <w:r>
+        <w:rPr>
+          <w:b/>
+        </w:rPr>
+        <w:t xml:space="preserve">483</w:t>
+      </w:r>
+      <w:r>
+        <w:t xml:space="preserve">, 205–208 (2012).</w:t>
       </w:r>
     </w:p>
     <w:p>
@@ -3367,7 +3955,31 @@
         <w:pStyle w:val="BodyText"/>
       </w:pPr>
       <w:r>
-        <w:t xml:space="preserve">Allesina, S., and S. Tang. 2015. The stability–complexity relationship at age 40: a random matrix perspective. Population Ecology 63–75.</w:t>
+        <w:t xml:space="preserve">3. R. T. Gray, P. A. Robinson, Stability and synchronization of random brain networks with a distribution of connection strengths.</w:t>
+      </w:r>
+      <w:r>
+        <w:t xml:space="preserve"> </w:t>
+      </w:r>
+      <w:r>
+        <w:rPr>
+          <w:i/>
+        </w:rPr>
+        <w:t xml:space="preserve">Neurocomputing</w:t>
+      </w:r>
+      <w:r>
+        <w:t xml:space="preserve">.</w:t>
+      </w:r>
+      <w:r>
+        <w:t xml:space="preserve"> </w:t>
+      </w:r>
+      <w:r>
+        <w:rPr>
+          <w:b/>
+        </w:rPr>
+        <w:t xml:space="preserve">71</w:t>
+      </w:r>
+      <w:r>
+        <w:t xml:space="preserve">, 1373–1387 (2008).</w:t>
       </w:r>
     </w:p>
     <w:p>
@@ -3375,7 +3987,31 @@
         <w:pStyle w:val="BodyText"/>
       </w:pPr>
       <w:r>
-        <w:t xml:space="preserve">Allesina, S., J. Grilli, G. Barabás, S. Tang, J. Aljadeff, and A. Maritan. 2015. Predicting the stability of large structured food webs. Nature Communications 6:7842.</w:t>
+        <w:t xml:space="preserve">4. R. T. Gray, P. A. Robinson, Stability of random brain networks with excitatory and inhibitory connections.</w:t>
+      </w:r>
+      <w:r>
+        <w:t xml:space="preserve"> </w:t>
+      </w:r>
+      <w:r>
+        <w:rPr>
+          <w:i/>
+        </w:rPr>
+        <w:t xml:space="preserve">Neurocomputing</w:t>
+      </w:r>
+      <w:r>
+        <w:t xml:space="preserve">.</w:t>
+      </w:r>
+      <w:r>
+        <w:t xml:space="preserve"> </w:t>
+      </w:r>
+      <w:r>
+        <w:rPr>
+          <w:b/>
+        </w:rPr>
+        <w:t xml:space="preserve">72</w:t>
+      </w:r>
+      <w:r>
+        <w:t xml:space="preserve">, 1849–1858 (2009).</w:t>
       </w:r>
     </w:p>
     <w:p>
@@ -3383,7 +4019,31 @@
         <w:pStyle w:val="BodyText"/>
       </w:pPr>
       <w:r>
-        <w:t xml:space="preserve">Bardoscia, M., S. Battiston, F. Caccioli, and G. Caldarelli. 2017. Pathways towards instability in financial networks. Nature Communications 8:1–7. Nature Publishing Group.</w:t>
+        <w:t xml:space="preserve">5. S. Rosenfeld, Patterns of stochastic behavior in dynamically unstable high-dimensional biochemical networks.</w:t>
+      </w:r>
+      <w:r>
+        <w:t xml:space="preserve"> </w:t>
+      </w:r>
+      <w:r>
+        <w:rPr>
+          <w:i/>
+        </w:rPr>
+        <w:t xml:space="preserve">Gene Regulation and Systems Biology</w:t>
+      </w:r>
+      <w:r>
+        <w:t xml:space="preserve">.</w:t>
+      </w:r>
+      <w:r>
+        <w:t xml:space="preserve"> </w:t>
+      </w:r>
+      <w:r>
+        <w:rPr>
+          <w:b/>
+        </w:rPr>
+        <w:t xml:space="preserve">3</w:t>
+      </w:r>
+      <w:r>
+        <w:t xml:space="preserve">, 1–10 (2009).</w:t>
       </w:r>
     </w:p>
     <w:p>
@@ -3391,7 +4051,31 @@
         <w:pStyle w:val="BodyText"/>
       </w:pPr>
       <w:r>
-        <w:t xml:space="preserve">Dougoud, M., L. Vinckenbosch, R. Rohr, L.-F. Bersier, and C. Mazza. 2018. The feasibility of equilibria in large ecosystems: a primary but neglected concept in the complexity-stability debate. PLOS Computational Biology 14:e1005988.</w:t>
+        <w:t xml:space="preserve">6. B. D. MacArthur, R. J. Sanchez-Garcia, A. Ma’ayan, Microdynamics and criticality of adaptive regulatory networks.</w:t>
+      </w:r>
+      <w:r>
+        <w:t xml:space="preserve"> </w:t>
+      </w:r>
+      <w:r>
+        <w:rPr>
+          <w:i/>
+        </w:rPr>
+        <w:t xml:space="preserve">Physics Review Letters</w:t>
+      </w:r>
+      <w:r>
+        <w:t xml:space="preserve">.</w:t>
+      </w:r>
+      <w:r>
+        <w:t xml:space="preserve"> </w:t>
+      </w:r>
+      <w:r>
+        <w:rPr>
+          <w:b/>
+        </w:rPr>
+        <w:t xml:space="preserve">104</w:t>
+      </w:r>
+      <w:r>
+        <w:t xml:space="preserve">, 168701 (2010).</w:t>
       </w:r>
     </w:p>
     <w:p>
@@ -3399,7 +4083,31 @@
         <w:pStyle w:val="BodyText"/>
       </w:pPr>
       <w:r>
-        <w:t xml:space="preserve">Gao, J., B. Barzel, and A. L. Barabási. 2016. Universal resilience patterns in complex networks. Nature 530:307–312. Nature Publishing Group.</w:t>
+        <w:t xml:space="preserve">7. A. G. Haldane, R. M. May, Systemic risk in banking ecosystems.</w:t>
+      </w:r>
+      <w:r>
+        <w:t xml:space="preserve"> </w:t>
+      </w:r>
+      <w:r>
+        <w:rPr>
+          <w:i/>
+        </w:rPr>
+        <w:t xml:space="preserve">Nature</w:t>
+      </w:r>
+      <w:r>
+        <w:t xml:space="preserve">.</w:t>
+      </w:r>
+      <w:r>
+        <w:t xml:space="preserve"> </w:t>
+      </w:r>
+      <w:r>
+        <w:rPr>
+          <w:b/>
+        </w:rPr>
+        <w:t xml:space="preserve">469</w:t>
+      </w:r>
+      <w:r>
+        <w:t xml:space="preserve">, 351–355 (2011).</w:t>
       </w:r>
     </w:p>
     <w:p>
@@ -3407,7 +4115,45 @@
         <w:pStyle w:val="BodyText"/>
       </w:pPr>
       <w:r>
-        <w:t xml:space="preserve">Gray, R. T., and P. A. Robinson. 2008. Stability and synchronization of random brain networks with a distribution of connection strengths. Neurocomputing 71:1373–1387.</w:t>
+        <w:t xml:space="preserve">8. S. Suweis, P. D’Odorico, Early warning signs in social-ecological networks.</w:t>
+      </w:r>
+      <w:r>
+        <w:t xml:space="preserve"> </w:t>
+      </w:r>
+      <w:r>
+        <w:rPr>
+          <w:i/>
+        </w:rPr>
+        <w:t xml:space="preserve">PLoS ONE</w:t>
+      </w:r>
+      <w:r>
+        <w:t xml:space="preserve">.</w:t>
+      </w:r>
+      <w:r>
+        <w:t xml:space="preserve"> </w:t>
+      </w:r>
+      <w:r>
+        <w:rPr>
+          <w:b/>
+        </w:rPr>
+        <w:t xml:space="preserve">9</w:t>
+      </w:r>
+      <w:r>
+        <w:t xml:space="preserve"> </w:t>
+      </w:r>
+      <w:r>
+        <w:t xml:space="preserve">(2014), doi:</w:t>
+      </w:r>
+      <w:hyperlink r:id="rId22">
+        <w:r>
+          <w:rPr>
+            <w:rStyle w:val="Hyperlink"/>
+          </w:rPr>
+          <w:t xml:space="preserve">10.1371/journal.pone.0101851</w:t>
+        </w:r>
+      </w:hyperlink>
+      <w:r>
+        <w:t xml:space="preserve">.</w:t>
       </w:r>
     </w:p>
     <w:p>
@@ -3415,7 +4161,31 @@
         <w:pStyle w:val="BodyText"/>
       </w:pPr>
       <w:r>
-        <w:t xml:space="preserve">Gray, R. T., and P. A. Robinson. 2009. Stability of random brain networks with excitatory and inhibitory connections. Neurocomputing 72:1849–1858.</w:t>
+        <w:t xml:space="preserve">9. M. Bardoscia, S. Battiston, F. Caccioli, G. Caldarelli, Pathways towards instability in financial networks.</w:t>
+      </w:r>
+      <w:r>
+        <w:t xml:space="preserve"> </w:t>
+      </w:r>
+      <w:r>
+        <w:rPr>
+          <w:i/>
+        </w:rPr>
+        <w:t xml:space="preserve">Nature Communications</w:t>
+      </w:r>
+      <w:r>
+        <w:t xml:space="preserve">.</w:t>
+      </w:r>
+      <w:r>
+        <w:t xml:space="preserve"> </w:t>
+      </w:r>
+      <w:r>
+        <w:rPr>
+          <w:b/>
+        </w:rPr>
+        <w:t xml:space="preserve">8</w:t>
+      </w:r>
+      <w:r>
+        <w:t xml:space="preserve">, 1–7 (2017).</w:t>
       </w:r>
     </w:p>
     <w:p>
@@ -3423,7 +4193,31 @@
         <w:pStyle w:val="BodyText"/>
       </w:pPr>
       <w:r>
-        <w:t xml:space="preserve">Grilli, J., M. Adorisio, S. Suweis, G. Barabás, J. R. Banavar, S. Allesina, and A. Maritan. 2017. Feasibility and coexistence of large ecological communities. Nature Communications 8.</w:t>
+        <w:t xml:space="preserve">10. A. Mougi, M. Kondoh, Diversity of interaction types and ecological community stability.</w:t>
+      </w:r>
+      <w:r>
+        <w:t xml:space="preserve"> </w:t>
+      </w:r>
+      <w:r>
+        <w:rPr>
+          <w:i/>
+        </w:rPr>
+        <w:t xml:space="preserve">Science</w:t>
+      </w:r>
+      <w:r>
+        <w:t xml:space="preserve">.</w:t>
+      </w:r>
+      <w:r>
+        <w:t xml:space="preserve"> </w:t>
+      </w:r>
+      <w:r>
+        <w:rPr>
+          <w:b/>
+        </w:rPr>
+        <w:t xml:space="preserve">337</w:t>
+      </w:r>
+      <w:r>
+        <w:t xml:space="preserve">, 349–351 (2012).</w:t>
       </w:r>
     </w:p>
     <w:p>
@@ -3431,7 +4225,19 @@
         <w:pStyle w:val="BodyText"/>
       </w:pPr>
       <w:r>
-        <w:t xml:space="preserve">Haldane, A. G., and R. M. May. 2011. Systemic risk in banking ecosystems. Nature 469:351–355. Nature Publishing Group.</w:t>
+        <w:t xml:space="preserve">11. S. Allesina, S. Tang, The stability–complexity relationship at age 40: a random matrix perspective.</w:t>
+      </w:r>
+      <w:r>
+        <w:t xml:space="preserve"> </w:t>
+      </w:r>
+      <w:r>
+        <w:rPr>
+          <w:i/>
+        </w:rPr>
+        <w:t xml:space="preserve">Population Ecology</w:t>
+      </w:r>
+      <w:r>
+        <w:t xml:space="preserve">, 63–75 (2015).</w:t>
       </w:r>
     </w:p>
     <w:p>
@@ -3439,7 +4245,31 @@
         <w:pStyle w:val="BodyText"/>
       </w:pPr>
       <w:r>
-        <w:t xml:space="preserve">Hamblin, S. 2013. On the practical usage of genetic algorithms in ecology and evolution. Methods in Ecology and Evolution 4:184–194.</w:t>
+        <w:t xml:space="preserve">12. J. Gao, B. Barzel, A. L. Barabási, Universal resilience patterns in complex networks.</w:t>
+      </w:r>
+      <w:r>
+        <w:t xml:space="preserve"> </w:t>
+      </w:r>
+      <w:r>
+        <w:rPr>
+          <w:i/>
+        </w:rPr>
+        <w:t xml:space="preserve">Nature</w:t>
+      </w:r>
+      <w:r>
+        <w:t xml:space="preserve">.</w:t>
+      </w:r>
+      <w:r>
+        <w:t xml:space="preserve"> </w:t>
+      </w:r>
+      <w:r>
+        <w:rPr>
+          <w:b/>
+        </w:rPr>
+        <w:t xml:space="preserve">530</w:t>
+      </w:r>
+      <w:r>
+        <w:t xml:space="preserve">, 307–312 (2016).</w:t>
       </w:r>
     </w:p>
     <w:p>
@@ -3447,7 +4277,57 @@
         <w:pStyle w:val="BodyText"/>
       </w:pPr>
       <w:r>
-        <w:t xml:space="preserve">MacArthur, B. D., R. J. Sanchez-Garcia, and A. Ma’ayan. 2010. Microdynamics and criticality of adaptive regulatory networks. Physics Review Letters 104:168701.</w:t>
+        <w:t xml:space="preserve">13. J. Grilli</w:t>
+      </w:r>
+      <w:r>
+        <w:t xml:space="preserve"> </w:t>
+      </w:r>
+      <w:r>
+        <w:rPr>
+          <w:i/>
+        </w:rPr>
+        <w:t xml:space="preserve">et al.</w:t>
+      </w:r>
+      <w:r>
+        <w:t xml:space="preserve">, Feasibility and coexistence of large ecological communities.</w:t>
+      </w:r>
+      <w:r>
+        <w:t xml:space="preserve"> </w:t>
+      </w:r>
+      <w:r>
+        <w:rPr>
+          <w:i/>
+        </w:rPr>
+        <w:t xml:space="preserve">Nature Communications</w:t>
+      </w:r>
+      <w:r>
+        <w:t xml:space="preserve">.</w:t>
+      </w:r>
+      <w:r>
+        <w:t xml:space="preserve"> </w:t>
+      </w:r>
+      <w:r>
+        <w:rPr>
+          <w:b/>
+        </w:rPr>
+        <w:t xml:space="preserve">8</w:t>
+      </w:r>
+      <w:r>
+        <w:t xml:space="preserve"> </w:t>
+      </w:r>
+      <w:r>
+        <w:t xml:space="preserve">(2017), doi:</w:t>
+      </w:r>
+      <w:hyperlink r:id="rId23">
+        <w:r>
+          <w:rPr>
+            <w:rStyle w:val="Hyperlink"/>
+          </w:rPr>
+          <w:t xml:space="preserve">10.1038/ncomms14389</w:t>
+        </w:r>
+      </w:hyperlink>
+      <w:r>
+        <w:t xml:space="preserve">.</w:t>
       </w:r>
     </w:p>
     <w:p>
@@ -3455,7 +4335,31 @@
         <w:pStyle w:val="BodyText"/>
       </w:pPr>
       <w:r>
-        <w:t xml:space="preserve">May, R. M. 1972. Will a large complex system be stable? Nature 238:413–414.</w:t>
+        <w:t xml:space="preserve">14. S. Patel, M. H. Cortez, S. J. Schreiber, Partitioning the effects of eco-evolutionary feedbacks on community stability.</w:t>
+      </w:r>
+      <w:r>
+        <w:t xml:space="preserve"> </w:t>
+      </w:r>
+      <w:r>
+        <w:rPr>
+          <w:i/>
+        </w:rPr>
+        <w:t xml:space="preserve">American Naturalist</w:t>
+      </w:r>
+      <w:r>
+        <w:t xml:space="preserve">.</w:t>
+      </w:r>
+      <w:r>
+        <w:t xml:space="preserve"> </w:t>
+      </w:r>
+      <w:r>
+        <w:rPr>
+          <w:b/>
+        </w:rPr>
+        <w:t xml:space="preserve">191</w:t>
+      </w:r>
+      <w:r>
+        <w:t xml:space="preserve">, 1–29 (2018).</w:t>
       </w:r>
     </w:p>
     <w:p>
@@ -3463,7 +4367,43 @@
         <w:pStyle w:val="BodyText"/>
       </w:pPr>
       <w:r>
-        <w:t xml:space="preserve">May, R. M., S. A. Levin, and G. Sugihara. 2008. Complex systems: Ecology for bankers. Nature 451:893–895.</w:t>
+        <w:t xml:space="preserve">15. S. Allesina</w:t>
+      </w:r>
+      <w:r>
+        <w:t xml:space="preserve"> </w:t>
+      </w:r>
+      <w:r>
+        <w:rPr>
+          <w:i/>
+        </w:rPr>
+        <w:t xml:space="preserve">et al.</w:t>
+      </w:r>
+      <w:r>
+        <w:t xml:space="preserve">, Predicting the stability of large structured food webs.</w:t>
+      </w:r>
+      <w:r>
+        <w:t xml:space="preserve"> </w:t>
+      </w:r>
+      <w:r>
+        <w:rPr>
+          <w:i/>
+        </w:rPr>
+        <w:t xml:space="preserve">Nature Communications</w:t>
+      </w:r>
+      <w:r>
+        <w:t xml:space="preserve">.</w:t>
+      </w:r>
+      <w:r>
+        <w:t xml:space="preserve"> </w:t>
+      </w:r>
+      <w:r>
+        <w:rPr>
+          <w:b/>
+        </w:rPr>
+        <w:t xml:space="preserve">6</w:t>
+      </w:r>
+      <w:r>
+        <w:t xml:space="preserve">, 7842 (2015).</w:t>
       </w:r>
     </w:p>
     <w:p>
@@ -3471,7 +4411,31 @@
         <w:pStyle w:val="BodyText"/>
       </w:pPr>
       <w:r>
-        <w:t xml:space="preserve">Mougi, A., and M. Kondoh. 2012. Diversity of interaction types and ecological community stability. Science 337:349–351.</w:t>
+        <w:t xml:space="preserve">16. R. M. May, S. A. Levin, G. Sugihara, Complex systems: Ecology for bankers.</w:t>
+      </w:r>
+      <w:r>
+        <w:t xml:space="preserve"> </w:t>
+      </w:r>
+      <w:r>
+        <w:rPr>
+          <w:i/>
+        </w:rPr>
+        <w:t xml:space="preserve">Nature</w:t>
+      </w:r>
+      <w:r>
+        <w:t xml:space="preserve">.</w:t>
+      </w:r>
+      <w:r>
+        <w:t xml:space="preserve"> </w:t>
+      </w:r>
+      <w:r>
+        <w:rPr>
+          <w:b/>
+        </w:rPr>
+        <w:t xml:space="preserve">451</w:t>
+      </w:r>
+      <w:r>
+        <w:t xml:space="preserve">, 893–895 (2008).</w:t>
       </w:r>
     </w:p>
     <w:p>
@@ -3479,7 +4443,31 @@
         <w:pStyle w:val="BodyText"/>
       </w:pPr>
       <w:r>
-        <w:t xml:space="preserve">Patel, S., M. H. Cortez, and S. J. Schreiber. 2018. Partitioning the effects of eco-evolutionary feedbacks on community stability. American Naturalist 191:1–29.</w:t>
+        <w:t xml:space="preserve">17. T. Tao, V. Vu, Random matrices: Universality of ESDs and the circular law.</w:t>
+      </w:r>
+      <w:r>
+        <w:t xml:space="preserve"> </w:t>
+      </w:r>
+      <w:r>
+        <w:rPr>
+          <w:i/>
+        </w:rPr>
+        <w:t xml:space="preserve">Annals of Probability</w:t>
+      </w:r>
+      <w:r>
+        <w:t xml:space="preserve">.</w:t>
+      </w:r>
+      <w:r>
+        <w:t xml:space="preserve"> </w:t>
+      </w:r>
+      <w:r>
+        <w:rPr>
+          <w:b/>
+        </w:rPr>
+        <w:t xml:space="preserve">38</w:t>
+      </w:r>
+      <w:r>
+        <w:t xml:space="preserve">, 2023–2065 (2010).</w:t>
       </w:r>
     </w:p>
     <w:p>
@@ -3487,7 +4475,31 @@
         <w:pStyle w:val="BodyText"/>
       </w:pPr>
       <w:r>
-        <w:t xml:space="preserve">Rosenfeld, S. 2009. Patterns of stochastic behavior in dynamically unstable high-dimensional biochemical networks. Gene Regulation and Systems Biology 3:1–10.</w:t>
+        <w:t xml:space="preserve">18. S. Hamblin, On the practical usage of genetic algorithms in ecology and evolution.</w:t>
+      </w:r>
+      <w:r>
+        <w:t xml:space="preserve"> </w:t>
+      </w:r>
+      <w:r>
+        <w:rPr>
+          <w:i/>
+        </w:rPr>
+        <w:t xml:space="preserve">Methods in Ecology and Evolution</w:t>
+      </w:r>
+      <w:r>
+        <w:t xml:space="preserve">.</w:t>
+      </w:r>
+      <w:r>
+        <w:t xml:space="preserve"> </w:t>
+      </w:r>
+      <w:r>
+        <w:rPr>
+          <w:b/>
+        </w:rPr>
+        <w:t xml:space="preserve">4</w:t>
+      </w:r>
+      <w:r>
+        <w:t xml:space="preserve">, 184–194 (2013).</w:t>
       </w:r>
     </w:p>
     <w:p>
@@ -3495,7 +4507,31 @@
         <w:pStyle w:val="BodyText"/>
       </w:pPr>
       <w:r>
-        <w:t xml:space="preserve">Suweis, S., and P. D’Odorico. 2014. Early warning signs in social-ecological networks. PLoS ONE 9.</w:t>
+        <w:t xml:space="preserve">19. S. Allesina, J. M. Levine, A competitive network theory of species diversity.</w:t>
+      </w:r>
+      <w:r>
+        <w:t xml:space="preserve"> </w:t>
+      </w:r>
+      <w:r>
+        <w:rPr>
+          <w:i/>
+        </w:rPr>
+        <w:t xml:space="preserve">Proceedings of the National Academy of Sciences of the United States of America</w:t>
+      </w:r>
+      <w:r>
+        <w:t xml:space="preserve">.</w:t>
+      </w:r>
+      <w:r>
+        <w:t xml:space="preserve"> </w:t>
+      </w:r>
+      <w:r>
+        <w:rPr>
+          <w:b/>
+        </w:rPr>
+        <w:t xml:space="preserve">108</w:t>
+      </w:r>
+      <w:r>
+        <w:t xml:space="preserve">, 5638–5642 (2011).</w:t>
       </w:r>
     </w:p>
     <w:p>
@@ -3503,7 +4539,31 @@
         <w:pStyle w:val="BodyText"/>
       </w:pPr>
       <w:r>
-        <w:t xml:space="preserve">Tao, T., and V. Vu. 2010. Random matrices: Universality of ESDs and the circular law. Annals of Probability 38:2023–2065.</w:t>
+        <w:t xml:space="preserve">20. M. Dougoud, L. Vinckenbosch, R. Rohr, L.-F. Bersier, C. Mazza, The feasibility of equilibria in large ecosystems: a primary but neglected concept in the complexity-stability debate.</w:t>
+      </w:r>
+      <w:r>
+        <w:t xml:space="preserve"> </w:t>
+      </w:r>
+      <w:r>
+        <w:rPr>
+          <w:i/>
+        </w:rPr>
+        <w:t xml:space="preserve">PLOS Computational Biology</w:t>
+      </w:r>
+      <w:r>
+        <w:t xml:space="preserve">.</w:t>
+      </w:r>
+      <w:r>
+        <w:t xml:space="preserve"> </w:t>
+      </w:r>
+      <w:r>
+        <w:rPr>
+          <w:b/>
+        </w:rPr>
+        <w:t xml:space="preserve">14</w:t>
+      </w:r>
+      <w:r>
+        <w:t xml:space="preserve">, e1005988 (2018).</w:t>
       </w:r>
     </w:p>
     <w:p>
@@ -4074,7 +5134,7 @@
                     </pic:cNvPicPr>
                   </pic:nvPicPr>
                   <pic:blipFill>
-                    <a:blip r:embed="rId22"/>
+                    <a:blip r:embed="rId24"/>
                     <a:stretch>
                       <a:fillRect/>
                     </a:stretch>
@@ -4377,7 +5437,7 @@
         <w:t xml:space="preserve"> </w:t>
       </w:r>
       <w:r>
-        <w:t xml:space="preserve">are 0.555 and 0.557 for a and b, respectively.</w:t>
+        <w:t xml:space="preserve">are 0.548 and 0.552 for a and b, respectively.</w:t>
       </w:r>
     </w:p>
     <w:p>
@@ -4400,7 +5460,7 @@
                     </pic:cNvPicPr>
                   </pic:nvPicPr>
                   <pic:blipFill>
-                    <a:blip r:embed="rId23"/>
+                    <a:blip r:embed="rId25"/>
                     <a:stretch>
                       <a:fillRect/>
                     </a:stretch>
@@ -4767,7 +5827,7 @@
                     </pic:cNvPicPr>
                   </pic:nvPicPr>
                   <pic:blipFill>
-                    <a:blip r:embed="rId24"/>
+                    <a:blip r:embed="rId26"/>
                     <a:stretch>
                       <a:fillRect/>
                     </a:stretch>
@@ -4955,7 +6015,7 @@
     </w:lvl>
   </w:abstractNum>
   <w:abstractNum w:abstractNumId="990">
-    <w:nsid w:val="45418915"/>
+    <w:nsid w:val="66be07be"/>
     <w:multiLevelType w:val="multilevel"/>
     <w:lvl w:ilvl="0">
       <w:numFmt w:val="bullet"/>

</xml_diff>

<commit_message>
Update manuscript for Science
</commit_message>
<xml_diff>
--- a/notebook/ms_for_review.docx
+++ b/notebook/ms_for_review.docx
@@ -183,388 +183,7 @@
         <w:rPr>
           <w:b/>
         </w:rPr>
-        <w:t xml:space="preserve">The stability of a complex system generally decreases with increasing system size, as is demonstrated by random matrix theory</w:t>
-      </w:r>
-      <w:r>
-        <w:rPr>
-          <w:b/>
-        </w:rPr>
-        <w:t xml:space="preserve"> </w:t>
-      </w:r>
-      <w:r>
-        <w:rPr>
-          <w:b/>
-        </w:rPr>
-        <w:t xml:space="preserve">(</w:t>
-      </w:r>
-      <w:r>
-        <w:rPr>
-          <w:i/>
-          <w:b/>
-        </w:rPr>
-        <w:t xml:space="preserve">1</w:t>
-      </w:r>
-      <w:r>
-        <w:rPr>
-          <w:b/>
-        </w:rPr>
-        <w:t xml:space="preserve">,</w:t>
-      </w:r>
-      <w:r>
-        <w:rPr>
-          <w:b/>
-        </w:rPr>
-        <w:t xml:space="preserve"> </w:t>
-      </w:r>
-      <w:r>
-        <w:rPr>
-          <w:i/>
-          <w:b/>
-        </w:rPr>
-        <w:t xml:space="preserve">2</w:t>
-      </w:r>
-      <w:r>
-        <w:rPr>
-          <w:b/>
-        </w:rPr>
-        <w:t xml:space="preserve">)</w:t>
-      </w:r>
-      <w:r>
-        <w:rPr>
-          <w:b/>
-        </w:rPr>
-        <w:t xml:space="preserve">. This counter-intuitive result, first shown by May</w:t>
-      </w:r>
-      <w:r>
-        <w:rPr>
-          <w:b/>
-        </w:rPr>
-        <w:t xml:space="preserve"> </w:t>
-      </w:r>
-      <w:r>
-        <w:rPr>
-          <w:b/>
-        </w:rPr>
-        <w:t xml:space="preserve">(</w:t>
-      </w:r>
-      <w:r>
-        <w:rPr>
-          <w:i/>
-          <w:b/>
-        </w:rPr>
-        <w:t xml:space="preserve">1</w:t>
-      </w:r>
-      <w:r>
-        <w:rPr>
-          <w:b/>
-        </w:rPr>
-        <w:t xml:space="preserve">)</w:t>
-      </w:r>
-      <w:r>
-        <w:rPr>
-          <w:b/>
-        </w:rPr>
-        <w:t xml:space="preserve">, is broadly relevant for understanding the dynamics and persistence of systems such as ecological</w:t>
-      </w:r>
-      <w:r>
-        <w:rPr>
-          <w:b/>
-        </w:rPr>
-        <w:t xml:space="preserve"> </w:t>
-      </w:r>
-      <w:r>
-        <w:rPr>
-          <w:b/>
-        </w:rPr>
-        <w:t xml:space="preserve">(</w:t>
-      </w:r>
-      <w:r>
-        <w:rPr>
-          <w:i/>
-          <w:b/>
-        </w:rPr>
-        <w:t xml:space="preserve">1</w:t>
-      </w:r>
-      <w:r>
-        <w:rPr>
-          <w:b/>
-        </w:rPr>
-        <w:t xml:space="preserve">,</w:t>
-      </w:r>
-      <w:r>
-        <w:rPr>
-          <w:b/>
-        </w:rPr>
-        <w:t xml:space="preserve"> </w:t>
-      </w:r>
-      <w:r>
-        <w:rPr>
-          <w:i/>
-          <w:b/>
-        </w:rPr>
-        <w:t xml:space="preserve">2</w:t>
-      </w:r>
-      <w:r>
-        <w:rPr>
-          <w:b/>
-        </w:rPr>
-        <w:t xml:space="preserve">)</w:t>
-      </w:r>
-      <w:r>
-        <w:rPr>
-          <w:b/>
-        </w:rPr>
-        <w:t xml:space="preserve">, neurological</w:t>
-      </w:r>
-      <w:r>
-        <w:rPr>
-          <w:b/>
-        </w:rPr>
-        <w:t xml:space="preserve"> </w:t>
-      </w:r>
-      <w:r>
-        <w:rPr>
-          <w:b/>
-        </w:rPr>
-        <w:t xml:space="preserve">(</w:t>
-      </w:r>
-      <w:r>
-        <w:rPr>
-          <w:i/>
-          <w:b/>
-        </w:rPr>
-        <w:t xml:space="preserve">3</w:t>
-      </w:r>
-      <w:r>
-        <w:rPr>
-          <w:b/>
-        </w:rPr>
-        <w:t xml:space="preserve">,</w:t>
-      </w:r>
-      <w:r>
-        <w:rPr>
-          <w:b/>
-        </w:rPr>
-        <w:t xml:space="preserve"> </w:t>
-      </w:r>
-      <w:r>
-        <w:rPr>
-          <w:i/>
-          <w:b/>
-        </w:rPr>
-        <w:t xml:space="preserve">4</w:t>
-      </w:r>
-      <w:r>
-        <w:rPr>
-          <w:b/>
-        </w:rPr>
-        <w:t xml:space="preserve">)</w:t>
-      </w:r>
-      <w:r>
-        <w:rPr>
-          <w:b/>
-        </w:rPr>
-        <w:t xml:space="preserve">, biochemical</w:t>
-      </w:r>
-      <w:r>
-        <w:rPr>
-          <w:b/>
-        </w:rPr>
-        <w:t xml:space="preserve"> </w:t>
-      </w:r>
-      <w:r>
-        <w:rPr>
-          <w:b/>
-        </w:rPr>
-        <w:t xml:space="preserve">(</w:t>
-      </w:r>
-      <w:r>
-        <w:rPr>
-          <w:i/>
-          <w:b/>
-        </w:rPr>
-        <w:t xml:space="preserve">5</w:t>
-      </w:r>
-      <w:r>
-        <w:rPr>
-          <w:b/>
-        </w:rPr>
-        <w:t xml:space="preserve">,</w:t>
-      </w:r>
-      <w:r>
-        <w:rPr>
-          <w:b/>
-        </w:rPr>
-        <w:t xml:space="preserve"> </w:t>
-      </w:r>
-      <w:r>
-        <w:rPr>
-          <w:i/>
-          <w:b/>
-        </w:rPr>
-        <w:t xml:space="preserve">6</w:t>
-      </w:r>
-      <w:r>
-        <w:rPr>
-          <w:b/>
-        </w:rPr>
-        <w:t xml:space="preserve">)</w:t>
-      </w:r>
-      <w:r>
-        <w:rPr>
-          <w:b/>
-        </w:rPr>
-        <w:t xml:space="preserve"> </w:t>
-      </w:r>
-      <w:r>
-        <w:rPr>
-          <w:b/>
-        </w:rPr>
-        <w:t xml:space="preserve">and socio-economic</w:t>
-      </w:r>
-      <w:r>
-        <w:rPr>
-          <w:b/>
-        </w:rPr>
-        <w:t xml:space="preserve"> </w:t>
-      </w:r>
-      <w:r>
-        <w:rPr>
-          <w:b/>
-        </w:rPr>
-        <w:t xml:space="preserve">(</w:t>
-      </w:r>
-      <w:r>
-        <w:rPr>
-          <w:i/>
-          <w:b/>
-        </w:rPr>
-        <w:t xml:space="preserve">7</w:t>
-      </w:r>
-      <w:r>
-        <w:rPr>
-          <w:b/>
-        </w:rPr>
-        <w:t xml:space="preserve">–</w:t>
-      </w:r>
-      <w:r>
-        <w:rPr>
-          <w:i/>
-          <w:b/>
-        </w:rPr>
-        <w:t xml:space="preserve">9</w:t>
-      </w:r>
-      <w:r>
-        <w:rPr>
-          <w:b/>
-        </w:rPr>
-        <w:t xml:space="preserve">)</w:t>
-      </w:r>
-      <w:r>
-        <w:rPr>
-          <w:b/>
-        </w:rPr>
-        <w:t xml:space="preserve"> </w:t>
-      </w:r>
-      <w:r>
-        <w:rPr>
-          <w:b/>
-        </w:rPr>
-        <w:t xml:space="preserve">networks. Much attention has especially been given to the stability of ecological communities such as food webs or mutualist networks, with recent work investigating how different community structures affect stability</w:t>
-      </w:r>
-      <w:r>
-        <w:rPr>
-          <w:b/>
-        </w:rPr>
-        <w:t xml:space="preserve"> </w:t>
-      </w:r>
-      <w:r>
-        <w:rPr>
-          <w:b/>
-        </w:rPr>
-        <w:t xml:space="preserve">(</w:t>
-      </w:r>
-      <w:r>
-        <w:rPr>
-          <w:i/>
-          <w:b/>
-        </w:rPr>
-        <w:t xml:space="preserve">2</w:t>
-      </w:r>
-      <w:r>
-        <w:rPr>
-          <w:b/>
-        </w:rPr>
-        <w:t xml:space="preserve">,</w:t>
-      </w:r>
-      <w:r>
-        <w:rPr>
-          <w:b/>
-        </w:rPr>
-        <w:t xml:space="preserve"> </w:t>
-      </w:r>
-      <w:r>
-        <w:rPr>
-          <w:i/>
-          <w:b/>
-        </w:rPr>
-        <w:t xml:space="preserve">10</w:t>
-      </w:r>
-      <w:r>
-        <w:rPr>
-          <w:b/>
-        </w:rPr>
-        <w:t xml:space="preserve">–</w:t>
-      </w:r>
-      <w:r>
-        <w:rPr>
-          <w:i/>
-          <w:b/>
-        </w:rPr>
-        <w:t xml:space="preserve">14</w:t>
-      </w:r>
-      <w:r>
-        <w:rPr>
-          <w:b/>
-        </w:rPr>
-        <w:t xml:space="preserve">)</w:t>
-      </w:r>
-      <w:r>
-        <w:rPr>
-          <w:b/>
-        </w:rPr>
-        <w:t xml:space="preserve">. But more broadly, stabilising mechanisms in complex systems remain under-developed, and the effect of variation in the response rate of individual system components remains an open problem</w:t>
-      </w:r>
-      <w:r>
-        <w:rPr>
-          <w:b/>
-        </w:rPr>
-        <w:t xml:space="preserve"> </w:t>
-      </w:r>
-      <w:r>
-        <w:rPr>
-          <w:b/>
-        </w:rPr>
-        <w:t xml:space="preserve">(</w:t>
-      </w:r>
-      <w:r>
-        <w:rPr>
-          <w:i/>
-          <w:b/>
-        </w:rPr>
-        <w:t xml:space="preserve">15</w:t>
-      </w:r>
-      <w:r>
-        <w:rPr>
-          <w:b/>
-        </w:rPr>
-        <w:t xml:space="preserve">)</w:t>
-      </w:r>
-      <w:r>
-        <w:rPr>
-          <w:b/>
-        </w:rPr>
-        <w:t xml:space="preserve">. Here I show that when components of a complex system respond to system perturbation at different rates (</w:t>
+        <w:t xml:space="preserve">The stability of a complex system generally decreases with increasing system size and interconnectivity, a counter-intuitive result of widespread importance across the physical, life, and social sciences. Nevertheless, stabilising mechanisms in complex systems remain under-developed, and the effect of variation in the response rate of individual system components remains an open problem. Here I vary the component response rates (</w:t>
       </w:r>
       <m:oMath>
         <m:r>
@@ -578,33 +197,7 @@
         <w:rPr>
           <w:b/>
         </w:rPr>
-        <w:t xml:space="preserve">), the potential for system stability is markedly increased. Stability is caused by the clustering of some eigenvalues toward the centre of eigenvalue distributions despite the destabilising effect of higher interaction strength variation (</w:t>
-      </w:r>
-      <m:oMath>
-        <m:sSup>
-          <m:e>
-            <m:r>
-              <m:rPr>
-                <m:sty m:val="b"/>
-              </m:rPr>
-              <m:t>σ</m:t>
-            </m:r>
-          </m:e>
-          <m:sup>
-            <m:r>
-              <m:rPr>
-                <m:sty m:val="b"/>
-              </m:rPr>
-              <m:t>2</m:t>
-            </m:r>
-          </m:sup>
-        </m:sSup>
-      </m:oMath>
-      <w:r>
-        <w:rPr>
-          <w:b/>
-        </w:rPr>
-        <w:t xml:space="preserve">). This effect of variation in</w:t>
+        <w:t xml:space="preserve">) of randomly generated complex systems. I show that when component response rates vary, the potential for system stability is markedly increased. Variation in</w:t>
       </w:r>
       <w:r>
         <w:rPr>
@@ -630,7 +223,7 @@
         <w:rPr>
           <w:b/>
         </w:rPr>
-        <w:t xml:space="preserve">becomes increasingly important as system size increases, to the extent that the largest stable complex systems would otherwise be unstable if not for</w:t>
+        <w:t xml:space="preserve">becomes increasingly important as system size increases, such that the largest stable complex systems would be unstable if not for</w:t>
       </w:r>
       <w:r>
         <w:rPr>
@@ -680,7 +273,7 @@
         <w:rPr>
           <w:b/>
         </w:rPr>
-        <w:t xml:space="preserve">. My results therefore reveal a previously unconsidered driver of system stability that is likely to be pervasive across all complex systems. Future research in complex systems should therefore account for the varying response rates of individual system components when assessing whole system stability.</w:t>
+        <w:t xml:space="preserve">. My results reveal a previously unconsidered driver of system stability that is likely to be pervasive across all complex systems.</w:t>
       </w:r>
     </w:p>
     <w:p>
@@ -749,6 +342,9 @@
       </m:oMath>
       <w:r>
         <w:t xml:space="preserve">)</w:t>
+      </w:r>
+      <w:r>
+        <w:t xml:space="preserve"> </w:t>
       </w:r>
       <w:r>
         <w:t xml:space="preserve">(</w:t>
@@ -791,7 +387,10 @@
         <w:t xml:space="preserve"> </w:t>
       </w:r>
       <w:r>
-        <w:t xml:space="preserve">has profound consequences across multiple disciplines, raising the question of how complex systems in, e.g., ecology</w:t>
+        <w:t xml:space="preserve">is broadly relevant for understanding the dynamics and persistence of systems such as ecological</w:t>
+      </w:r>
+      <w:r>
+        <w:t xml:space="preserve"> </w:t>
       </w:r>
       <w:r>
         <w:t xml:space="preserve">(</w:t>
@@ -800,7 +399,34 @@
         <w:rPr>
           <w:i/>
         </w:rPr>
-        <w:t xml:space="preserve">2</w:t>
+        <w:t xml:space="preserve">1</w:t>
+      </w:r>
+      <w:r>
+        <w:t xml:space="preserve">–</w:t>
+      </w:r>
+      <w:r>
+        <w:rPr>
+          <w:i/>
+        </w:rPr>
+        <w:t xml:space="preserve">5</w:t>
+      </w:r>
+      <w:r>
+        <w:t xml:space="preserve">)</w:t>
+      </w:r>
+      <w:r>
+        <w:t xml:space="preserve">, neurological</w:t>
+      </w:r>
+      <w:r>
+        <w:t xml:space="preserve"> </w:t>
+      </w:r>
+      <w:r>
+        <w:t xml:space="preserve">(</w:t>
+      </w:r>
+      <w:r>
+        <w:rPr>
+          <w:i/>
+        </w:rPr>
+        <w:t xml:space="preserve">6</w:t>
       </w:r>
       <w:r>
         <w:t xml:space="preserve">,</w:t>
@@ -812,13 +438,58 @@
         <w:rPr>
           <w:i/>
         </w:rPr>
+        <w:t xml:space="preserve">7</w:t>
+      </w:r>
+      <w:r>
+        <w:t xml:space="preserve">)</w:t>
+      </w:r>
+      <w:r>
+        <w:t xml:space="preserve">, biochemical</w:t>
+      </w:r>
+      <w:r>
+        <w:t xml:space="preserve"> </w:t>
+      </w:r>
+      <w:r>
+        <w:t xml:space="preserve">(</w:t>
+      </w:r>
+      <w:r>
+        <w:rPr>
+          <w:i/>
+        </w:rPr>
+        <w:t xml:space="preserve">8</w:t>
+      </w:r>
+      <w:r>
+        <w:t xml:space="preserve">,</w:t>
+      </w:r>
+      <w:r>
+        <w:t xml:space="preserve"> </w:t>
+      </w:r>
+      <w:r>
+        <w:rPr>
+          <w:i/>
+        </w:rPr>
+        <w:t xml:space="preserve">9</w:t>
+      </w:r>
+      <w:r>
+        <w:t xml:space="preserve">)</w:t>
+      </w:r>
+      <w:r>
+        <w:t xml:space="preserve">, and socio-economic</w:t>
+      </w:r>
+      <w:r>
+        <w:t xml:space="preserve"> </w:t>
+      </w:r>
+      <w:r>
+        <w:t xml:space="preserve">(</w:t>
+      </w:r>
+      <w:r>
+        <w:rPr>
+          <w:i/>
+        </w:rPr>
         <w:t xml:space="preserve">10</w:t>
       </w:r>
       <w:r>
-        <w:t xml:space="preserve">,</w:t>
-      </w:r>
-      <w:r>
-        <w:t xml:space="preserve"> </w:t>
+        <w:t xml:space="preserve">–</w:t>
       </w:r>
       <w:r>
         <w:rPr>
@@ -827,70 +498,13 @@
         <w:t xml:space="preserve">13</w:t>
       </w:r>
       <w:r>
-        <w:t xml:space="preserve">,</w:t>
-      </w:r>
-      <w:r>
-        <w:t xml:space="preserve"> </w:t>
-      </w:r>
-      <w:r>
-        <w:rPr>
-          <w:i/>
-        </w:rPr>
-        <w:t xml:space="preserve">15</w:t>
-      </w:r>
-      <w:r>
         <w:t xml:space="preserve">)</w:t>
       </w:r>
       <w:r>
         <w:t xml:space="preserve"> </w:t>
       </w:r>
       <w:r>
-        <w:t xml:space="preserve">or banking</w:t>
-      </w:r>
-      <w:r>
-        <w:t xml:space="preserve"> </w:t>
-      </w:r>
-      <w:r>
-        <w:t xml:space="preserve">(</w:t>
-      </w:r>
-      <w:r>
-        <w:rPr>
-          <w:i/>
-        </w:rPr>
-        <w:t xml:space="preserve">7</w:t>
-      </w:r>
-      <w:r>
-        <w:t xml:space="preserve">,</w:t>
-      </w:r>
-      <w:r>
-        <w:t xml:space="preserve"> </w:t>
-      </w:r>
-      <w:r>
-        <w:rPr>
-          <w:i/>
-        </w:rPr>
-        <w:t xml:space="preserve">9</w:t>
-      </w:r>
-      <w:r>
-        <w:t xml:space="preserve">,</w:t>
-      </w:r>
-      <w:r>
-        <w:t xml:space="preserve"> </w:t>
-      </w:r>
-      <w:r>
-        <w:rPr>
-          <w:i/>
-        </w:rPr>
-        <w:t xml:space="preserve">16</w:t>
-      </w:r>
-      <w:r>
-        <w:t xml:space="preserve">)</w:t>
-      </w:r>
-      <w:r>
-        <w:t xml:space="preserve"> </w:t>
-      </w:r>
-      <w:r>
-        <w:t xml:space="preserve">are predicted to persist or change.</w:t>
+        <w:t xml:space="preserve">networks. As such, identifying general principles that drive stability in complex systems is of wide-ranging importance.</w:t>
       </w:r>
     </w:p>
     <w:p>
@@ -923,6 +537,9 @@
         <w:t xml:space="preserve">components (e.g., species</w:t>
       </w:r>
       <w:r>
+        <w:t xml:space="preserve"> </w:t>
+      </w:r>
+      <w:r>
         <w:t xml:space="preserve">(</w:t>
       </w:r>
       <w:r>
@@ -941,13 +558,16 @@
         <w:t xml:space="preserve">or banks</w:t>
       </w:r>
       <w:r>
+        <w:t xml:space="preserve"> </w:t>
+      </w:r>
+      <w:r>
         <w:t xml:space="preserve">(</w:t>
       </w:r>
       <w:r>
         <w:rPr>
           <w:i/>
         </w:rPr>
-        <w:t xml:space="preserve">7</w:t>
+        <w:t xml:space="preserve">11</w:t>
       </w:r>
       <w:r>
         <w:t xml:space="preserve">)</w:t>
@@ -1007,6 +627,9 @@
         <w:t xml:space="preserve">in the system at a point of equilibrium</w:t>
       </w:r>
       <w:r>
+        <w:t xml:space="preserve"> </w:t>
+      </w:r>
+      <w:r>
         <w:t xml:space="preserve">(</w:t>
       </w:r>
       <w:r>
@@ -1111,7 +734,7 @@
         <w:rPr>
           <w:i/>
         </w:rPr>
-        <w:t xml:space="preserve">15</w:t>
+        <w:t xml:space="preserve">4</w:t>
       </w:r>
       <w:r>
         <w:t xml:space="preserve">)</w:t>
@@ -1180,6 +803,9 @@
         <w:t xml:space="preserve">)</w:t>
       </w:r>
       <w:r>
+        <w:t xml:space="preserve"> </w:t>
+      </w:r>
+      <w:r>
         <w:t xml:space="preserve">(</w:t>
       </w:r>
       <w:r>
@@ -1218,13 +844,16 @@
         <w:t xml:space="preserve">), eigenvalues are distributed uniformly</w:t>
       </w:r>
       <w:r>
+        <w:t xml:space="preserve"> </w:t>
+      </w:r>
+      <w:r>
         <w:t xml:space="preserve">(</w:t>
       </w:r>
       <w:r>
         <w:rPr>
           <w:i/>
         </w:rPr>
-        <w:t xml:space="preserve">17</w:t>
+        <w:t xml:space="preserve">14</w:t>
       </w:r>
       <w:r>
         <w:t xml:space="preserve">)</w:t>
@@ -1298,6 +927,9 @@
         </m:rad>
       </m:oMath>
       <w:r>
+        <w:t xml:space="preserve"> </w:t>
+      </w:r>
+      <w:r>
         <w:t xml:space="preserve">(</w:t>
       </w:r>
       <w:r>
@@ -1328,7 +960,7 @@
         <w:rPr>
           <w:i/>
         </w:rPr>
-        <w:t xml:space="preserve">15</w:t>
+        <w:t xml:space="preserve">4</w:t>
       </w:r>
       <w:r>
         <w:t xml:space="preserve">)</w:t>
@@ -1391,6 +1023,9 @@
       </w:pPr>
       <w:r>
         <w:t xml:space="preserve">May’s</w:t>
+      </w:r>
+      <w:r>
+        <w:t xml:space="preserve"> </w:t>
       </w:r>
       <w:r>
         <w:t xml:space="preserve">(</w:t>
@@ -1610,7 +1245,7 @@
         <w:rPr>
           <w:i/>
         </w:rPr>
-        <w:t xml:space="preserve">14</w:t>
+        <w:t xml:space="preserve">15</w:t>
       </w:r>
       <w:r>
         <w:t xml:space="preserve">)</w:t>
@@ -2495,7 +2130,7 @@
         <w:rPr>
           <w:i/>
         </w:rPr>
-        <w:t xml:space="preserve">17</w:t>
+        <w:t xml:space="preserve">14</w:t>
       </w:r>
       <w:r>
         <w:t xml:space="preserve">)</w:t>
@@ -2712,6 +2347,9 @@
         <w:t xml:space="preserve">can often lead to stability above May’s</w:t>
       </w:r>
       <w:r>
+        <w:t xml:space="preserve"> </w:t>
+      </w:r>
+      <w:r>
         <w:t xml:space="preserve">(</w:t>
       </w:r>
       <w:r>
@@ -3359,13 +2997,16 @@
         <w:t xml:space="preserve">values was too large to search exhaustively</w:t>
       </w:r>
       <w:r>
+        <w:t xml:space="preserve"> </w:t>
+      </w:r>
+      <w:r>
         <w:t xml:space="preserve">(</w:t>
       </w:r>
       <w:r>
         <w:rPr>
           <w:i/>
         </w:rPr>
-        <w:t xml:space="preserve">18</w:t>
+        <w:t xml:space="preserve">16</w:t>
       </w:r>
       <w:r>
         <w:t xml:space="preserve">)</w:t>
@@ -3757,7 +3398,7 @@
         <w:rPr>
           <w:i/>
         </w:rPr>
-        <w:t xml:space="preserve">19</w:t>
+        <w:t xml:space="preserve">17</w:t>
       </w:r>
       <w:r>
         <w:t xml:space="preserve">)</w:t>
@@ -3809,13 +3450,16 @@
         <w:t xml:space="preserve">is interpreted as a unique species and given a random intrinsic growth rate</w:t>
       </w:r>
       <w:r>
+        <w:t xml:space="preserve"> </w:t>
+      </w:r>
+      <w:r>
         <w:t xml:space="preserve">(</w:t>
       </w:r>
       <w:r>
         <w:rPr>
           <w:i/>
         </w:rPr>
-        <w:t xml:space="preserve">20</w:t>
+        <w:t xml:space="preserve">18</w:t>
       </w:r>
       <w:r>
         <w:t xml:space="preserve">)</w:t>
@@ -3855,7 +3499,7 @@
         <w:pStyle w:val="BodyText"/>
       </w:pPr>
       <w:r>
-        <w:t xml:space="preserve">My results show that complex systems are more likely to be stable when the response rates of system components vary. These results are broadly applicable to complex biological and social networks.</w:t>
+        <w:t xml:space="preserve">My results show that complex systems are more likely to be stable when the response rates of system components vary. These results are broadly applicable to understanding stability of complex networks in the physical, life, and social sciences.</w:t>
       </w:r>
     </w:p>
     <w:p>
@@ -3955,7 +3599,7 @@
         <w:pStyle w:val="BodyText"/>
       </w:pPr>
       <w:r>
-        <w:t xml:space="preserve">3. R. T. Gray, P. A. Robinson, Stability and synchronization of random brain networks with a distribution of connection strengths.</w:t>
+        <w:t xml:space="preserve">3. A. Mougi, M. Kondoh, Diversity of interaction types and ecological community stability.</w:t>
       </w:r>
       <w:r>
         <w:t xml:space="preserve"> </w:t>
@@ -3964,7 +3608,7 @@
         <w:rPr>
           <w:i/>
         </w:rPr>
-        <w:t xml:space="preserve">Neurocomputing</w:t>
+        <w:t xml:space="preserve">Science</w:t>
       </w:r>
       <w:r>
         <w:t xml:space="preserve">.</w:t>
@@ -3976,10 +3620,10 @@
         <w:rPr>
           <w:b/>
         </w:rPr>
-        <w:t xml:space="preserve">71</w:t>
-      </w:r>
-      <w:r>
-        <w:t xml:space="preserve">, 1373–1387 (2008).</w:t>
+        <w:t xml:space="preserve">337</w:t>
+      </w:r>
+      <w:r>
+        <w:t xml:space="preserve">, 349–351 (2012).</w:t>
       </w:r>
     </w:p>
     <w:p>
@@ -3987,7 +3631,7 @@
         <w:pStyle w:val="BodyText"/>
       </w:pPr>
       <w:r>
-        <w:t xml:space="preserve">4. R. T. Gray, P. A. Robinson, Stability of random brain networks with excitatory and inhibitory connections.</w:t>
+        <w:t xml:space="preserve">4. S. Allesina</w:t>
       </w:r>
       <w:r>
         <w:t xml:space="preserve"> </w:t>
@@ -3996,7 +3640,19 @@
         <w:rPr>
           <w:i/>
         </w:rPr>
-        <w:t xml:space="preserve">Neurocomputing</w:t>
+        <w:t xml:space="preserve">et al.</w:t>
+      </w:r>
+      <w:r>
+        <w:t xml:space="preserve">, Predicting the stability of large structured food webs.</w:t>
+      </w:r>
+      <w:r>
+        <w:t xml:space="preserve"> </w:t>
+      </w:r>
+      <w:r>
+        <w:rPr>
+          <w:i/>
+        </w:rPr>
+        <w:t xml:space="preserve">Nature Communications</w:t>
       </w:r>
       <w:r>
         <w:t xml:space="preserve">.</w:t>
@@ -4008,10 +3664,10 @@
         <w:rPr>
           <w:b/>
         </w:rPr>
-        <w:t xml:space="preserve">72</w:t>
-      </w:r>
-      <w:r>
-        <w:t xml:space="preserve">, 1849–1858 (2009).</w:t>
+        <w:t xml:space="preserve">6</w:t>
+      </w:r>
+      <w:r>
+        <w:t xml:space="preserve">, 7842 (2015).</w:t>
       </w:r>
     </w:p>
     <w:p>
@@ -4019,7 +3675,7 @@
         <w:pStyle w:val="BodyText"/>
       </w:pPr>
       <w:r>
-        <w:t xml:space="preserve">5. S. Rosenfeld, Patterns of stochastic behavior in dynamically unstable high-dimensional biochemical networks.</w:t>
+        <w:t xml:space="preserve">5. J. Grilli</w:t>
       </w:r>
       <w:r>
         <w:t xml:space="preserve"> </w:t>
@@ -4028,7 +3684,19 @@
         <w:rPr>
           <w:i/>
         </w:rPr>
-        <w:t xml:space="preserve">Gene Regulation and Systems Biology</w:t>
+        <w:t xml:space="preserve">et al.</w:t>
+      </w:r>
+      <w:r>
+        <w:t xml:space="preserve">, Feasibility and coexistence of large ecological communities.</w:t>
+      </w:r>
+      <w:r>
+        <w:t xml:space="preserve"> </w:t>
+      </w:r>
+      <w:r>
+        <w:rPr>
+          <w:i/>
+        </w:rPr>
+        <w:t xml:space="preserve">Nature Communications</w:t>
       </w:r>
       <w:r>
         <w:t xml:space="preserve">.</w:t>
@@ -4040,10 +3708,24 @@
         <w:rPr>
           <w:b/>
         </w:rPr>
-        <w:t xml:space="preserve">3</w:t>
-      </w:r>
-      <w:r>
-        <w:t xml:space="preserve">, 1–10 (2009).</w:t>
+        <w:t xml:space="preserve">8</w:t>
+      </w:r>
+      <w:r>
+        <w:t xml:space="preserve"> </w:t>
+      </w:r>
+      <w:r>
+        <w:t xml:space="preserve">(2017), doi:</w:t>
+      </w:r>
+      <w:hyperlink r:id="rId22">
+        <w:r>
+          <w:rPr>
+            <w:rStyle w:val="Hyperlink"/>
+          </w:rPr>
+          <w:t xml:space="preserve">10.1038/ncomms14389</w:t>
+        </w:r>
+      </w:hyperlink>
+      <w:r>
+        <w:t xml:space="preserve">.</w:t>
       </w:r>
     </w:p>
     <w:p>
@@ -4051,7 +3733,7 @@
         <w:pStyle w:val="BodyText"/>
       </w:pPr>
       <w:r>
-        <w:t xml:space="preserve">6. B. D. MacArthur, R. J. Sanchez-Garcia, A. Ma’ayan, Microdynamics and criticality of adaptive regulatory networks.</w:t>
+        <w:t xml:space="preserve">6. R. T. Gray, P. A. Robinson, Stability and synchronization of random brain networks with a distribution of connection strengths.</w:t>
       </w:r>
       <w:r>
         <w:t xml:space="preserve"> </w:t>
@@ -4060,7 +3742,7 @@
         <w:rPr>
           <w:i/>
         </w:rPr>
-        <w:t xml:space="preserve">Physics Review Letters</w:t>
+        <w:t xml:space="preserve">Neurocomputing</w:t>
       </w:r>
       <w:r>
         <w:t xml:space="preserve">.</w:t>
@@ -4072,10 +3754,10 @@
         <w:rPr>
           <w:b/>
         </w:rPr>
-        <w:t xml:space="preserve">104</w:t>
-      </w:r>
-      <w:r>
-        <w:t xml:space="preserve">, 168701 (2010).</w:t>
+        <w:t xml:space="preserve">71</w:t>
+      </w:r>
+      <w:r>
+        <w:t xml:space="preserve">, 1373–1387 (2008).</w:t>
       </w:r>
     </w:p>
     <w:p>
@@ -4083,7 +3765,7 @@
         <w:pStyle w:val="BodyText"/>
       </w:pPr>
       <w:r>
-        <w:t xml:space="preserve">7. A. G. Haldane, R. M. May, Systemic risk in banking ecosystems.</w:t>
+        <w:t xml:space="preserve">7. R. T. Gray, P. A. Robinson, Stability of random brain networks with excitatory and inhibitory connections.</w:t>
       </w:r>
       <w:r>
         <w:t xml:space="preserve"> </w:t>
@@ -4092,7 +3774,7 @@
         <w:rPr>
           <w:i/>
         </w:rPr>
-        <w:t xml:space="preserve">Nature</w:t>
+        <w:t xml:space="preserve">Neurocomputing</w:t>
       </w:r>
       <w:r>
         <w:t xml:space="preserve">.</w:t>
@@ -4104,10 +3786,10 @@
         <w:rPr>
           <w:b/>
         </w:rPr>
-        <w:t xml:space="preserve">469</w:t>
-      </w:r>
-      <w:r>
-        <w:t xml:space="preserve">, 351–355 (2011).</w:t>
+        <w:t xml:space="preserve">72</w:t>
+      </w:r>
+      <w:r>
+        <w:t xml:space="preserve">, 1849–1858 (2009).</w:t>
       </w:r>
     </w:p>
     <w:p>
@@ -4115,7 +3797,7 @@
         <w:pStyle w:val="BodyText"/>
       </w:pPr>
       <w:r>
-        <w:t xml:space="preserve">8. S. Suweis, P. D’Odorico, Early warning signs in social-ecological networks.</w:t>
+        <w:t xml:space="preserve">8. S. Rosenfeld, Patterns of stochastic behavior in dynamically unstable high-dimensional biochemical networks.</w:t>
       </w:r>
       <w:r>
         <w:t xml:space="preserve"> </w:t>
@@ -4124,6 +3806,134 @@
         <w:rPr>
           <w:i/>
         </w:rPr>
+        <w:t xml:space="preserve">Gene Regulation and Systems Biology</w:t>
+      </w:r>
+      <w:r>
+        <w:t xml:space="preserve">.</w:t>
+      </w:r>
+      <w:r>
+        <w:t xml:space="preserve"> </w:t>
+      </w:r>
+      <w:r>
+        <w:rPr>
+          <w:b/>
+        </w:rPr>
+        <w:t xml:space="preserve">3</w:t>
+      </w:r>
+      <w:r>
+        <w:t xml:space="preserve">, 1–10 (2009).</w:t>
+      </w:r>
+    </w:p>
+    <w:p>
+      <w:pPr>
+        <w:pStyle w:val="BodyText"/>
+      </w:pPr>
+      <w:r>
+        <w:t xml:space="preserve">9. B. D. MacArthur, R. J. Sanchez-Garcia, A. Ma’ayan, Microdynamics and criticality of adaptive regulatory networks.</w:t>
+      </w:r>
+      <w:r>
+        <w:t xml:space="preserve"> </w:t>
+      </w:r>
+      <w:r>
+        <w:rPr>
+          <w:i/>
+        </w:rPr>
+        <w:t xml:space="preserve">Physics Review Letters</w:t>
+      </w:r>
+      <w:r>
+        <w:t xml:space="preserve">.</w:t>
+      </w:r>
+      <w:r>
+        <w:t xml:space="preserve"> </w:t>
+      </w:r>
+      <w:r>
+        <w:rPr>
+          <w:b/>
+        </w:rPr>
+        <w:t xml:space="preserve">104</w:t>
+      </w:r>
+      <w:r>
+        <w:t xml:space="preserve">, 168701 (2010).</w:t>
+      </w:r>
+    </w:p>
+    <w:p>
+      <w:pPr>
+        <w:pStyle w:val="BodyText"/>
+      </w:pPr>
+      <w:r>
+        <w:t xml:space="preserve">10. R. M. May, S. A. Levin, G. Sugihara, Complex systems: Ecology for bankers.</w:t>
+      </w:r>
+      <w:r>
+        <w:t xml:space="preserve"> </w:t>
+      </w:r>
+      <w:r>
+        <w:rPr>
+          <w:i/>
+        </w:rPr>
+        <w:t xml:space="preserve">Nature</w:t>
+      </w:r>
+      <w:r>
+        <w:t xml:space="preserve">.</w:t>
+      </w:r>
+      <w:r>
+        <w:t xml:space="preserve"> </w:t>
+      </w:r>
+      <w:r>
+        <w:rPr>
+          <w:b/>
+        </w:rPr>
+        <w:t xml:space="preserve">451</w:t>
+      </w:r>
+      <w:r>
+        <w:t xml:space="preserve">, 893–895 (2008).</w:t>
+      </w:r>
+    </w:p>
+    <w:p>
+      <w:pPr>
+        <w:pStyle w:val="BodyText"/>
+      </w:pPr>
+      <w:r>
+        <w:t xml:space="preserve">11. A. G. Haldane, R. M. May, Systemic risk in banking ecosystems.</w:t>
+      </w:r>
+      <w:r>
+        <w:t xml:space="preserve"> </w:t>
+      </w:r>
+      <w:r>
+        <w:rPr>
+          <w:i/>
+        </w:rPr>
+        <w:t xml:space="preserve">Nature</w:t>
+      </w:r>
+      <w:r>
+        <w:t xml:space="preserve">.</w:t>
+      </w:r>
+      <w:r>
+        <w:t xml:space="preserve"> </w:t>
+      </w:r>
+      <w:r>
+        <w:rPr>
+          <w:b/>
+        </w:rPr>
+        <w:t xml:space="preserve">469</w:t>
+      </w:r>
+      <w:r>
+        <w:t xml:space="preserve">, 351–355 (2011).</w:t>
+      </w:r>
+    </w:p>
+    <w:p>
+      <w:pPr>
+        <w:pStyle w:val="BodyText"/>
+      </w:pPr>
+      <w:r>
+        <w:t xml:space="preserve">12. S. Suweis, P. D’Odorico, Early warning signs in social-ecological networks.</w:t>
+      </w:r>
+      <w:r>
+        <w:t xml:space="preserve"> </w:t>
+      </w:r>
+      <w:r>
+        <w:rPr>
+          <w:i/>
+        </w:rPr>
         <w:t xml:space="preserve">PLoS ONE</w:t>
       </w:r>
       <w:r>
@@ -4144,7 +3954,7 @@
       <w:r>
         <w:t xml:space="preserve">(2014), doi:</w:t>
       </w:r>
-      <w:hyperlink r:id="rId22">
+      <w:hyperlink r:id="rId23">
         <w:r>
           <w:rPr>
             <w:rStyle w:val="Hyperlink"/>
@@ -4161,7 +3971,7 @@
         <w:pStyle w:val="BodyText"/>
       </w:pPr>
       <w:r>
-        <w:t xml:space="preserve">9. M. Bardoscia, S. Battiston, F. Caccioli, G. Caldarelli, Pathways towards instability in financial networks.</w:t>
+        <w:t xml:space="preserve">13. M. Bardoscia, S. Battiston, F. Caccioli, G. Caldarelli, Pathways towards instability in financial networks.</w:t>
       </w:r>
       <w:r>
         <w:t xml:space="preserve"> </w:t>
@@ -4193,7 +4003,7 @@
         <w:pStyle w:val="BodyText"/>
       </w:pPr>
       <w:r>
-        <w:t xml:space="preserve">10. A. Mougi, M. Kondoh, Diversity of interaction types and ecological community stability.</w:t>
+        <w:t xml:space="preserve">14. T. Tao, V. Vu, Random matrices: Universality of ESDs and the circular law.</w:t>
       </w:r>
       <w:r>
         <w:t xml:space="preserve"> </w:t>
@@ -4202,7 +4012,7 @@
         <w:rPr>
           <w:i/>
         </w:rPr>
-        <w:t xml:space="preserve">Science</w:t>
+        <w:t xml:space="preserve">Annals of Probability</w:t>
       </w:r>
       <w:r>
         <w:t xml:space="preserve">.</w:t>
@@ -4214,10 +4024,10 @@
         <w:rPr>
           <w:b/>
         </w:rPr>
-        <w:t xml:space="preserve">337</w:t>
-      </w:r>
-      <w:r>
-        <w:t xml:space="preserve">, 349–351 (2012).</w:t>
+        <w:t xml:space="preserve">38</w:t>
+      </w:r>
+      <w:r>
+        <w:t xml:space="preserve">, 2023–2065 (2010).</w:t>
       </w:r>
     </w:p>
     <w:p>
@@ -4225,7 +4035,7 @@
         <w:pStyle w:val="BodyText"/>
       </w:pPr>
       <w:r>
-        <w:t xml:space="preserve">11. S. Allesina, S. Tang, The stability–complexity relationship at age 40: a random matrix perspective.</w:t>
+        <w:t xml:space="preserve">15. S. Patel, M. H. Cortez, S. J. Schreiber, Partitioning the effects of eco-evolutionary feedbacks on community stability.</w:t>
       </w:r>
       <w:r>
         <w:t xml:space="preserve"> </w:t>
@@ -4234,10 +4044,22 @@
         <w:rPr>
           <w:i/>
         </w:rPr>
-        <w:t xml:space="preserve">Population Ecology</w:t>
-      </w:r>
-      <w:r>
-        <w:t xml:space="preserve">, 63–75 (2015).</w:t>
+        <w:t xml:space="preserve">American Naturalist</w:t>
+      </w:r>
+      <w:r>
+        <w:t xml:space="preserve">.</w:t>
+      </w:r>
+      <w:r>
+        <w:t xml:space="preserve"> </w:t>
+      </w:r>
+      <w:r>
+        <w:rPr>
+          <w:b/>
+        </w:rPr>
+        <w:t xml:space="preserve">191</w:t>
+      </w:r>
+      <w:r>
+        <w:t xml:space="preserve">, 1–29 (2018).</w:t>
       </w:r>
     </w:p>
     <w:p>
@@ -4245,7 +4067,7 @@
         <w:pStyle w:val="BodyText"/>
       </w:pPr>
       <w:r>
-        <w:t xml:space="preserve">12. J. Gao, B. Barzel, A. L. Barabási, Universal resilience patterns in complex networks.</w:t>
+        <w:t xml:space="preserve">16. S. Hamblin, On the practical usage of genetic algorithms in ecology and evolution.</w:t>
       </w:r>
       <w:r>
         <w:t xml:space="preserve"> </w:t>
@@ -4254,7 +4076,7 @@
         <w:rPr>
           <w:i/>
         </w:rPr>
-        <w:t xml:space="preserve">Nature</w:t>
+        <w:t xml:space="preserve">Methods in Ecology and Evolution</w:t>
       </w:r>
       <w:r>
         <w:t xml:space="preserve">.</w:t>
@@ -4266,10 +4088,10 @@
         <w:rPr>
           <w:b/>
         </w:rPr>
-        <w:t xml:space="preserve">530</w:t>
-      </w:r>
-      <w:r>
-        <w:t xml:space="preserve">, 307–312 (2016).</w:t>
+        <w:t xml:space="preserve">4</w:t>
+      </w:r>
+      <w:r>
+        <w:t xml:space="preserve">, 184–194 (2013).</w:t>
       </w:r>
     </w:p>
     <w:p>
@@ -4277,7 +4099,7 @@
         <w:pStyle w:val="BodyText"/>
       </w:pPr>
       <w:r>
-        <w:t xml:space="preserve">13. J. Grilli</w:t>
+        <w:t xml:space="preserve">17. S. Allesina, J. M. Levine, A competitive network theory of species diversity.</w:t>
       </w:r>
       <w:r>
         <w:t xml:space="preserve"> </w:t>
@@ -4286,19 +4108,7 @@
         <w:rPr>
           <w:i/>
         </w:rPr>
-        <w:t xml:space="preserve">et al.</w:t>
-      </w:r>
-      <w:r>
-        <w:t xml:space="preserve">, Feasibility and coexistence of large ecological communities.</w:t>
-      </w:r>
-      <w:r>
-        <w:t xml:space="preserve"> </w:t>
-      </w:r>
-      <w:r>
-        <w:rPr>
-          <w:i/>
-        </w:rPr>
-        <w:t xml:space="preserve">Nature Communications</w:t>
+        <w:t xml:space="preserve">Proceedings of the National Academy of Sciences of the United States of America</w:t>
       </w:r>
       <w:r>
         <w:t xml:space="preserve">.</w:t>
@@ -4310,24 +4120,10 @@
         <w:rPr>
           <w:b/>
         </w:rPr>
-        <w:t xml:space="preserve">8</w:t>
-      </w:r>
-      <w:r>
-        <w:t xml:space="preserve"> </w:t>
-      </w:r>
-      <w:r>
-        <w:t xml:space="preserve">(2017), doi:</w:t>
-      </w:r>
-      <w:hyperlink r:id="rId23">
-        <w:r>
-          <w:rPr>
-            <w:rStyle w:val="Hyperlink"/>
-          </w:rPr>
-          <w:t xml:space="preserve">10.1038/ncomms14389</w:t>
-        </w:r>
-      </w:hyperlink>
-      <w:r>
-        <w:t xml:space="preserve">.</w:t>
+        <w:t xml:space="preserve">108</w:t>
+      </w:r>
+      <w:r>
+        <w:t xml:space="preserve">, 5638–5642 (2011).</w:t>
       </w:r>
     </w:p>
     <w:p>
@@ -4335,211 +4131,7 @@
         <w:pStyle w:val="BodyText"/>
       </w:pPr>
       <w:r>
-        <w:t xml:space="preserve">14. S. Patel, M. H. Cortez, S. J. Schreiber, Partitioning the effects of eco-evolutionary feedbacks on community stability.</w:t>
-      </w:r>
-      <w:r>
-        <w:t xml:space="preserve"> </w:t>
-      </w:r>
-      <w:r>
-        <w:rPr>
-          <w:i/>
-        </w:rPr>
-        <w:t xml:space="preserve">American Naturalist</w:t>
-      </w:r>
-      <w:r>
-        <w:t xml:space="preserve">.</w:t>
-      </w:r>
-      <w:r>
-        <w:t xml:space="preserve"> </w:t>
-      </w:r>
-      <w:r>
-        <w:rPr>
-          <w:b/>
-        </w:rPr>
-        <w:t xml:space="preserve">191</w:t>
-      </w:r>
-      <w:r>
-        <w:t xml:space="preserve">, 1–29 (2018).</w:t>
-      </w:r>
-    </w:p>
-    <w:p>
-      <w:pPr>
-        <w:pStyle w:val="BodyText"/>
-      </w:pPr>
-      <w:r>
-        <w:t xml:space="preserve">15. S. Allesina</w:t>
-      </w:r>
-      <w:r>
-        <w:t xml:space="preserve"> </w:t>
-      </w:r>
-      <w:r>
-        <w:rPr>
-          <w:i/>
-        </w:rPr>
-        <w:t xml:space="preserve">et al.</w:t>
-      </w:r>
-      <w:r>
-        <w:t xml:space="preserve">, Predicting the stability of large structured food webs.</w:t>
-      </w:r>
-      <w:r>
-        <w:t xml:space="preserve"> </w:t>
-      </w:r>
-      <w:r>
-        <w:rPr>
-          <w:i/>
-        </w:rPr>
-        <w:t xml:space="preserve">Nature Communications</w:t>
-      </w:r>
-      <w:r>
-        <w:t xml:space="preserve">.</w:t>
-      </w:r>
-      <w:r>
-        <w:t xml:space="preserve"> </w:t>
-      </w:r>
-      <w:r>
-        <w:rPr>
-          <w:b/>
-        </w:rPr>
-        <w:t xml:space="preserve">6</w:t>
-      </w:r>
-      <w:r>
-        <w:t xml:space="preserve">, 7842 (2015).</w:t>
-      </w:r>
-    </w:p>
-    <w:p>
-      <w:pPr>
-        <w:pStyle w:val="BodyText"/>
-      </w:pPr>
-      <w:r>
-        <w:t xml:space="preserve">16. R. M. May, S. A. Levin, G. Sugihara, Complex systems: Ecology for bankers.</w:t>
-      </w:r>
-      <w:r>
-        <w:t xml:space="preserve"> </w:t>
-      </w:r>
-      <w:r>
-        <w:rPr>
-          <w:i/>
-        </w:rPr>
-        <w:t xml:space="preserve">Nature</w:t>
-      </w:r>
-      <w:r>
-        <w:t xml:space="preserve">.</w:t>
-      </w:r>
-      <w:r>
-        <w:t xml:space="preserve"> </w:t>
-      </w:r>
-      <w:r>
-        <w:rPr>
-          <w:b/>
-        </w:rPr>
-        <w:t xml:space="preserve">451</w:t>
-      </w:r>
-      <w:r>
-        <w:t xml:space="preserve">, 893–895 (2008).</w:t>
-      </w:r>
-    </w:p>
-    <w:p>
-      <w:pPr>
-        <w:pStyle w:val="BodyText"/>
-      </w:pPr>
-      <w:r>
-        <w:t xml:space="preserve">17. T. Tao, V. Vu, Random matrices: Universality of ESDs and the circular law.</w:t>
-      </w:r>
-      <w:r>
-        <w:t xml:space="preserve"> </w:t>
-      </w:r>
-      <w:r>
-        <w:rPr>
-          <w:i/>
-        </w:rPr>
-        <w:t xml:space="preserve">Annals of Probability</w:t>
-      </w:r>
-      <w:r>
-        <w:t xml:space="preserve">.</w:t>
-      </w:r>
-      <w:r>
-        <w:t xml:space="preserve"> </w:t>
-      </w:r>
-      <w:r>
-        <w:rPr>
-          <w:b/>
-        </w:rPr>
-        <w:t xml:space="preserve">38</w:t>
-      </w:r>
-      <w:r>
-        <w:t xml:space="preserve">, 2023–2065 (2010).</w:t>
-      </w:r>
-    </w:p>
-    <w:p>
-      <w:pPr>
-        <w:pStyle w:val="BodyText"/>
-      </w:pPr>
-      <w:r>
-        <w:t xml:space="preserve">18. S. Hamblin, On the practical usage of genetic algorithms in ecology and evolution.</w:t>
-      </w:r>
-      <w:r>
-        <w:t xml:space="preserve"> </w:t>
-      </w:r>
-      <w:r>
-        <w:rPr>
-          <w:i/>
-        </w:rPr>
-        <w:t xml:space="preserve">Methods in Ecology and Evolution</w:t>
-      </w:r>
-      <w:r>
-        <w:t xml:space="preserve">.</w:t>
-      </w:r>
-      <w:r>
-        <w:t xml:space="preserve"> </w:t>
-      </w:r>
-      <w:r>
-        <w:rPr>
-          <w:b/>
-        </w:rPr>
-        <w:t xml:space="preserve">4</w:t>
-      </w:r>
-      <w:r>
-        <w:t xml:space="preserve">, 184–194 (2013).</w:t>
-      </w:r>
-    </w:p>
-    <w:p>
-      <w:pPr>
-        <w:pStyle w:val="BodyText"/>
-      </w:pPr>
-      <w:r>
-        <w:t xml:space="preserve">19. S. Allesina, J. M. Levine, A competitive network theory of species diversity.</w:t>
-      </w:r>
-      <w:r>
-        <w:t xml:space="preserve"> </w:t>
-      </w:r>
-      <w:r>
-        <w:rPr>
-          <w:i/>
-        </w:rPr>
-        <w:t xml:space="preserve">Proceedings of the National Academy of Sciences of the United States of America</w:t>
-      </w:r>
-      <w:r>
-        <w:t xml:space="preserve">.</w:t>
-      </w:r>
-      <w:r>
-        <w:t xml:space="preserve"> </w:t>
-      </w:r>
-      <w:r>
-        <w:rPr>
-          <w:b/>
-        </w:rPr>
-        <w:t xml:space="preserve">108</w:t>
-      </w:r>
-      <w:r>
-        <w:t xml:space="preserve">, 5638–5642 (2011).</w:t>
-      </w:r>
-    </w:p>
-    <w:p>
-      <w:pPr>
-        <w:pStyle w:val="BodyText"/>
-      </w:pPr>
-      <w:r>
-        <w:t xml:space="preserve">20. M. Dougoud, L. Vinckenbosch, R. Rohr, L.-F. Bersier, C. Mazza, The feasibility of equilibria in large ecosystems: a primary but neglected concept in the complexity-stability debate.</w:t>
+        <w:t xml:space="preserve">18. M. Dougoud, L. Vinckenbosch, R. Rohr, L.-F. Bersier, C. Mazza, The feasibility of equilibria in large ecosystems: a primary but neglected concept in the complexity-stability debate.</w:t>
       </w:r>
       <w:r>
         <w:t xml:space="preserve"> </w:t>
@@ -4834,49 +4426,18 @@
         </m:r>
       </m:oMath>
       <w:r>
-        <w:t xml:space="preserve">; distributions of points can be partitioned into one large circle of</w:t>
-      </w:r>
-      <w:r>
-        <w:t xml:space="preserve"> </w:t>
-      </w:r>
-      <m:oMath>
-        <m:r>
-          <m:t>σ</m:t>
-        </m:r>
-        <m:rad>
-          <m:radPr>
-            <m:degHide m:val="1"/>
-          </m:radPr>
-          <m:deg/>
-          <m:e>
-            <m:r>
-              <m:t>S</m:t>
-            </m:r>
-            <m:r>
-              <m:t>C</m:t>
-            </m:r>
-          </m:e>
-        </m:rad>
+        <w:t xml:space="preserve">; distributions of points can be partitioned into one large circle centred at</w:t>
+      </w:r>
+      <w:r>
+        <w:t xml:space="preserve"> </w:t>
+      </w:r>
+      <m:oMath>
+        <m:r>
+          <m:t>γ</m:t>
+        </m:r>
         <m:r>
           <m:t>=</m:t>
         </m:r>
-      </m:oMath>
-      <w:r>
-        <w:t xml:space="preserve"> </w:t>
-      </w:r>
-      <w:r>
-        <w:t xml:space="preserve">1.718 centred at</w:t>
-      </w:r>
-      <w:r>
-        <w:t xml:space="preserve"> </w:t>
-      </w:r>
-      <m:oMath>
-        <m:r>
-          <m:t>γ</m:t>
-        </m:r>
-        <m:r>
-          <m:t>=</m:t>
-        </m:r>
         <m:r>
           <m:t>−</m:t>
         </m:r>
@@ -4888,38 +4449,7 @@
         <w:t xml:space="preserve"> </w:t>
       </w:r>
       <w:r>
-        <w:t xml:space="preserve">and one small circle of</w:t>
-      </w:r>
-      <w:r>
-        <w:t xml:space="preserve"> </w:t>
-      </w:r>
-      <m:oMath>
-        <m:r>
-          <m:t>σ</m:t>
-        </m:r>
-        <m:rad>
-          <m:radPr>
-            <m:degHide m:val="1"/>
-          </m:radPr>
-          <m:deg/>
-          <m:e>
-            <m:r>
-              <m:t>S</m:t>
-            </m:r>
-            <m:r>
-              <m:t>C</m:t>
-            </m:r>
-          </m:e>
-        </m:rad>
-        <m:r>
-          <m:t>=</m:t>
-        </m:r>
-      </m:oMath>
-      <w:r>
-        <w:t xml:space="preserve"> </w:t>
-      </w:r>
-      <w:r>
-        <w:t xml:space="preserve">0.044 centred at</w:t>
+        <w:t xml:space="preserve">and one small circle centred at</w:t>
       </w:r>
       <w:r>
         <w:t xml:space="preserve"> </w:t>
@@ -5224,7 +4754,7 @@
           <m:t>=</m:t>
         </m:r>
         <m:r>
-          <m:t>1</m:t>
+          <m:t>0.05</m:t>
         </m:r>
       </m:oMath>
       <w:r>
@@ -5383,32 +4913,7 @@
         </m:sSup>
       </m:oMath>
       <w:r>
-        <w:t xml:space="preserve">) but clusters eigenvalues toward the distribution’s centre (-1, 0). Black and red elipses in both panels show the circle centred on the distribution in panels a and b, respectively, which have a radius of</w:t>
-      </w:r>
-      <w:r>
-        <w:t xml:space="preserve"> </w:t>
-      </w:r>
-      <m:oMath>
-        <m:r>
-          <m:t>σ</m:t>
-        </m:r>
-        <m:rad>
-          <m:radPr>
-            <m:degHide m:val="1"/>
-          </m:radPr>
-          <m:deg/>
-          <m:e>
-            <m:r>
-              <m:t>S</m:t>
-            </m:r>
-            <m:r>
-              <m:t>C</m:t>
-            </m:r>
-          </m:e>
-        </m:rad>
-      </m:oMath>
-      <w:r>
-        <w:t xml:space="preserve">. Proportions of</w:t>
+        <w:t xml:space="preserve">) but also creates a cluster of eigenvalues toward the distribution’s centre (-1, 0). Black elipses in both panels show the circle centred on the distribution in panel a. Proportions of</w:t>
       </w:r>
       <w:r>
         <w:t xml:space="preserve"> </w:t>
@@ -5437,7 +4942,7 @@
         <w:t xml:space="preserve"> </w:t>
       </w:r>
       <w:r>
-        <w:t xml:space="preserve">are 0.548 and 0.552 for a and b, respectively.</w:t>
+        <w:t xml:space="preserve">are 0.725 and 0.741 for a and b, respectively.</w:t>
       </w:r>
     </w:p>
     <w:p>
@@ -6015,7 +5520,7 @@
     </w:lvl>
   </w:abstractNum>
   <w:abstractNum w:abstractNumId="990">
-    <w:nsid w:val="66be07be"/>
+    <w:nsid w:val="fe6271cb"/>
     <w:multiLevelType w:val="multilevel"/>
     <w:lvl w:ilvl="0">
       <w:numFmt w:val="bullet"/>

</xml_diff>

<commit_message>
Last commit before shifting to natcom
</commit_message>
<xml_diff>
--- a/notebook/ms_for_review.docx
+++ b/notebook/ms_for_review.docx
@@ -183,7 +183,7 @@
         <w:rPr>
           <w:b/>
         </w:rPr>
-        <w:t xml:space="preserve">The stability of a complex system generally decreases with increasing system size and interconnectivity, a counter-intuitive result of widespread importance across the physical, life, and social sciences. Nevertheless, stabilising mechanisms in complex systems remain under-developed, and the effect of variation in the response rate of individual system components remains an open problem. Here I vary the component response rates (</w:t>
+        <w:t xml:space="preserve">The stability of a complex system generally decreases with increasing system size and interconnectivity, a counter-intuitive result of widespread importance across the physical, life, and social sciences. Despite recent interest in the relationship between system properties and stability, the effect of variation in the response rate of individual system components remains unconsidered. Here I vary the component response rates (</w:t>
       </w:r>
       <m:oMath>
         <m:r>
@@ -534,7 +534,7 @@
         <w:t xml:space="preserve"> </w:t>
       </w:r>
       <w:r>
-        <w:t xml:space="preserve">components (e.g., species</w:t>
+        <w:t xml:space="preserve">components (e.g., networks of species</w:t>
       </w:r>
       <w:r>
         <w:t xml:space="preserve"> </w:t>
@@ -702,6 +702,9 @@
       </m:oMath>
       <w:r>
         <w:t xml:space="preserve">; diagonal elements are set to -1</w:t>
+      </w:r>
+      <w:r>
+        <w:t xml:space="preserve"> </w:t>
       </w:r>
       <w:r>
         <w:t xml:space="preserve">(</w:t>
@@ -1239,6 +1242,9 @@
         </m:sSub>
       </m:oMath>
       <w:r>
+        <w:t xml:space="preserve"> </w:t>
+      </w:r>
+      <w:r>
         <w:t xml:space="preserve">(</w:t>
       </w:r>
       <w:r>
@@ -2097,7 +2103,7 @@
           <m:t>=</m:t>
         </m:r>
         <m:r>
-          <m:t>1</m:t>
+          <m:t>0.05</m:t>
         </m:r>
       </m:oMath>
       <w:r>
@@ -2201,75 +2207,21 @@
         <w:t xml:space="preserve"> </w:t>
       </w:r>
       <w:r>
-        <w:t xml:space="preserve">12.649. Uniform variation in</w:t>
-      </w:r>
-      <w:r>
-        <w:t xml:space="preserve"> </w:t>
-      </w:r>
-      <m:oMath>
-        <m:r>
-          <m:t>γ</m:t>
-        </m:r>
-      </m:oMath>
-      <w:r>
-        <w:t xml:space="preserve"> </w:t>
-      </w:r>
-      <w:r>
-        <w:t xml:space="preserve">leads to a non-uniform distribution of eigenvalues, some of which are clustered tightly around the centre of the distribution, but others of which are spread outside the former radius of 12.649 (red circle Fig 2b). This larger radius occurs because the addition of</w:t>
-      </w:r>
-      <w:r>
-        <w:t xml:space="preserve"> </w:t>
-      </w:r>
-      <m:oMath>
-        <m:r>
-          <m:t>V</m:t>
-        </m:r>
-        <m:r>
-          <m:t>a</m:t>
-        </m:r>
-        <m:r>
-          <m:t>r</m:t>
-        </m:r>
-        <m:r>
-          <m:t>(</m:t>
-        </m:r>
-        <m:r>
-          <m:t>γ</m:t>
-        </m:r>
-        <m:r>
-          <m:t>)</m:t>
-        </m:r>
-      </m:oMath>
-      <w:r>
-        <w:t xml:space="preserve"> </w:t>
-      </w:r>
-      <w:r>
-        <w:t xml:space="preserve">increases the realised</w:t>
-      </w:r>
-      <w:r>
-        <w:t xml:space="preserve"> </w:t>
-      </w:r>
-      <m:oMath>
-        <m:r>
-          <m:t>σ</m:t>
-        </m:r>
-      </m:oMath>
-      <w:r>
-        <w:t xml:space="preserve"> </w:t>
-      </w:r>
-      <w:r>
-        <w:t xml:space="preserve">of</w:t>
-      </w:r>
-      <w:r>
-        <w:t xml:space="preserve"> </w:t>
-      </w:r>
-      <m:oMath>
-        <m:r>
-          <m:t>M</m:t>
-        </m:r>
-      </m:oMath>
-      <w:r>
-        <w:t xml:space="preserve">. The clustering and spreading of eigenvalues introduced by</w:t>
+        <w:t xml:space="preserve">2.828. Uniform variation in</w:t>
+      </w:r>
+      <w:r>
+        <w:t xml:space="preserve"> </w:t>
+      </w:r>
+      <m:oMath>
+        <m:r>
+          <m:t>γ</m:t>
+        </m:r>
+      </m:oMath>
+      <w:r>
+        <w:t xml:space="preserve"> </w:t>
+      </w:r>
+      <w:r>
+        <w:t xml:space="preserve">leads to a non-uniform distribution of eigenvalues, some of which are clustered locally near the centre of the distribution, but others of which are spread outside the former radius of 2.828 (Fig 2b). The clustering and spreading of eigenvalues introduced by</w:t>
       </w:r>
       <w:r>
         <w:t xml:space="preserve"> </w:t>
@@ -2608,7 +2560,24 @@
         </m:r>
       </m:oMath>
       <w:r>
-        <w:t xml:space="preserve">. I found that the number of stable random systems was consistently higher given</w:t>
+        <w:t xml:space="preserve">. For all</w:t>
+      </w:r>
+      <w:r>
+        <w:t xml:space="preserve"> </w:t>
+      </w:r>
+      <m:oMath>
+        <m:r>
+          <m:t>S</m:t>
+        </m:r>
+        <m:r>
+          <m:t>&gt;</m:t>
+        </m:r>
+        <m:r>
+          <m:t>10</m:t>
+        </m:r>
+      </m:oMath>
+      <w:r>
+        <w:t xml:space="preserve">, I found that the number of stable random systems was higher given</w:t>
       </w:r>
       <w:r>
         <w:t xml:space="preserve"> </w:t>
@@ -3349,6 +3318,9 @@
         <w:t xml:space="preserve">I have focused broadly on random complex systems, but it is also worthwhile to consider more restricted interactions such as those of specific ecological networks</w:t>
       </w:r>
       <w:r>
+        <w:t xml:space="preserve"> </w:t>
+      </w:r>
+      <w:r>
         <w:t xml:space="preserve">(</w:t>
       </w:r>
       <w:r>
@@ -3390,6 +3362,9 @@
       </w:r>
       <w:r>
         <w:t xml:space="preserve">pairs have opposing signs (predator-prey networks). In general, competitive and mutualist networks tend to be destabilising, and predator-prey network tend to be stabilising</w:t>
+      </w:r>
+      <w:r>
+        <w:t xml:space="preserve"> </w:t>
       </w:r>
       <w:r>
         <w:t xml:space="preserve">(</w:t>
@@ -4942,7 +4917,7 @@
         <w:t xml:space="preserve"> </w:t>
       </w:r>
       <w:r>
-        <w:t xml:space="preserve">are 0.725 and 0.741 for a and b, respectively.</w:t>
+        <w:t xml:space="preserve">are 0.719 and 0.731 for a and b, respectively.</w:t>
       </w:r>
     </w:p>
     <w:p>
@@ -5520,7 +5495,7 @@
     </w:lvl>
   </w:abstractNum>
   <w:abstractNum w:abstractNumId="990">
-    <w:nsid w:val="fe6271cb"/>
+    <w:nsid w:val="4d960217"/>
     <w:multiLevelType w:val="multilevel"/>
     <w:lvl w:ilvl="0">
       <w:numFmt w:val="bullet"/>

</xml_diff>